<commit_message>
Game over text is presented when crocodile is hit but game still runs after the croc has been hit.
</commit_message>
<xml_diff>
--- a/Independent_Study_Project_-_Checkpoint_1.docx
+++ b/Independent_Study_Project_-_Checkpoint_1.docx
@@ -390,7 +390,7 @@
           <w:shd w:val="clear" w:color="auto" w:fill="auto"/>
         </w:tblPrEx>
         <w:trPr>
-          <w:trHeight w:val="279"/>
+          <w:trHeight w:val="692"/>
         </w:trPr>
         <w:tc>
           <w:tcPr>
@@ -410,12 +410,12 @@
             </w:tcMar>
           </w:tcPr>
           <w:p>
-            <w:hyperlink r:id="rId7" w:anchor="diff-38fba5111afb5a7b401ea1d9b42678a5R37" w:history="1">
+            <w:hyperlink r:id="rId7" w:history="1">
               <w:r>
                 <w:rPr>
                   <w:rStyle w:val="Hyperlink"/>
                 </w:rPr>
-                <w:t>https://github.com/rsgc-harris-e/platform-man/commit/55a69d27fb90a130385bdedd27394b5fc60889e6#diff-38fba5111afb5a7b401ea1d9b42678a5R37</w:t>
+                <w:t>https://github.com/rsgc-harris-e/platform-man/blob/578e51cf55cdc998129f0b05836bdc18a5878bd0/platform%20man/GameScene.swift#L86</w:t>
               </w:r>
             </w:hyperlink>
           </w:p>
@@ -452,10 +452,11 @@
                 <w:rPr>
                   <w:rStyle w:val="Hyperlink"/>
                 </w:rPr>
-                <w:t>https://github.com/rsgc-harris-e/platform-man/commit/578e51cf55cdc998129f0b05836bdc18a5878bd0#diff-38fba5111afb5a7b401ea1d9b42678a5R73</w:t>
+                <w:t>https://github.com/rsgc-harris-e/platform-man/blob/578e51cf55cdc998129f0b05836bdc18a5878bd0/platform%20man/GameScene.swift#L13</w:t>
               </w:r>
             </w:hyperlink>
           </w:p>
+          <w:p/>
           <w:p/>
         </w:tc>
       </w:tr>
@@ -722,7 +723,19 @@
                 <w:rPr>
                   <w:rStyle w:val="Hyperlink"/>
                 </w:rPr>
-                <w:t>https://github.com/rsgc-harris-e/platform-man/commit/55a69d27fb90a130385bdedd27394b5fc60889e6#diff-38fba5111afb5a7b401ea1d9b42678a5R33</w:t>
+                <w:t>https://github.com/rsgc-harris-e/platform-man/commit/55a69d27fb90a130385bdedd27394b5fc60889e6#diff-38fba5111afb5a7b401ea1d9b426</w:t>
+              </w:r>
+              <w:r>
+                <w:rPr>
+                  <w:rStyle w:val="Hyperlink"/>
+                </w:rPr>
+                <w:t>7</w:t>
+              </w:r>
+              <w:r>
+                <w:rPr>
+                  <w:rStyle w:val="Hyperlink"/>
+                </w:rPr>
+                <w:t>8a5R33</w:t>
               </w:r>
             </w:hyperlink>
           </w:p>
@@ -753,10 +766,16 @@
             </w:tcMar>
           </w:tcPr>
           <w:p>
-            <w:r>
-              <w:t>https://github.com/rsgc-harris-e/platform-man/commit/1a433b7e56c58add6791e402d05c4803d461c33a#diff-38fba5111afb5a7b401ea1d9b42678a5R66</w:t>
-            </w:r>
+            <w:hyperlink r:id="rId10" w:history="1">
+              <w:r>
+                <w:rPr>
+                  <w:rStyle w:val="Hyperlink"/>
+                </w:rPr>
+                <w:t>https://github.com/rsgc-harris-e/platform-man/commit/1a433b7e56c58add6791e402d05c4803d461c33a#diff-38fba5111afb5a7b401ea1d9b42678a5R66</w:t>
+              </w:r>
+            </w:hyperlink>
           </w:p>
+          <w:p/>
         </w:tc>
       </w:tr>
     </w:tbl>
@@ -795,6 +814,7 @@
           <w:sz w:val="20"/>
           <w:szCs w:val="20"/>
         </w:rPr>
+        <w:lastRenderedPageBreak/>
         <w:t>Overall rating on this standard</w:t>
       </w:r>
       <w:r>
@@ -936,7 +956,16 @@
           <w:sz w:val="20"/>
           <w:szCs w:val="20"/>
         </w:rPr>
-        <w:t xml:space="preserve"> demonstrate the ability to use Boolean operators (e.g., AND, OR, NOT), comparison operators (i.e., equal to, not equal to, greater than, less than, greater than or equal to, less than or equal to), arithmetic operators (e.g., addition, subtraction, multiplication, division, exponentiation, parentheses), and order of operations correctly in computer programs;</w:t>
+        <w:t xml:space="preserve"> demonstrate the ability to use Boolean operators (e.g., AND, OR, NOT), comparison operators (i.e., equal to, not equal to, greater than, less than, greater than or equal to, less than or equal to), arithmetic operators (e.g., addition, subtraction, multiplication, division, exponentiation, parentheses), and order of operations correctly in computer p</w:t>
+      </w:r>
+      <w:bookmarkStart w:id="0" w:name="_GoBack"/>
+      <w:bookmarkEnd w:id="0"/>
+      <w:r>
+        <w:rPr>
+          <w:sz w:val="20"/>
+          <w:szCs w:val="20"/>
+        </w:rPr>
+        <w:t>rograms;</w:t>
       </w:r>
     </w:p>
     <w:p>
@@ -1031,7 +1060,12 @@
             </w:tcMar>
           </w:tcPr>
           <w:p>
-            <w:hyperlink r:id="rId10" w:anchor="diff-38fba5111afb5a7b401ea1d9b42678a5R23" w:history="1">
+            <w:pPr>
+              <w:rPr>
+                <w:rStyle w:val="Hyperlink"/>
+              </w:rPr>
+            </w:pPr>
+            <w:hyperlink r:id="rId11" w:anchor="diff-38fba5111afb5a7b401ea1d9b42678a5R23" w:history="1">
               <w:r>
                 <w:rPr>
                   <w:rStyle w:val="Hyperlink"/>
@@ -1039,6 +1073,15 @@
                 <w:t>https://github.com/rsgc-harris-e/platform-man/commit/55a69d27fb90a130385bdedd27394b5fc60889e6#diff-38fba5111afb5a7b401ea1d9b42678a5R23</w:t>
               </w:r>
             </w:hyperlink>
+          </w:p>
+          <w:p>
+            <w:r>
+              <w:rPr>
+                <w:rStyle w:val="Hyperlink"/>
+                <w:u w:val="none"/>
+              </w:rPr>
+              <w:t>I am using a division operator</w:t>
+            </w:r>
           </w:p>
           <w:p/>
         </w:tc>
@@ -1068,7 +1111,7 @@
             </w:tcMar>
           </w:tcPr>
           <w:p>
-            <w:hyperlink r:id="rId11" w:anchor="diff-38fba5111afb5a7b401ea1d9b42678a5R18" w:history="1">
+            <w:hyperlink r:id="rId12" w:anchor="diff-38fba5111afb5a7b401ea1d9b42678a5R18" w:history="1">
               <w:r>
                 <w:rPr>
                   <w:rStyle w:val="Hyperlink"/>
@@ -1077,7 +1120,11 @@
               </w:r>
             </w:hyperlink>
           </w:p>
-          <w:p/>
+          <w:p>
+            <w:r>
+              <w:t>2 division operators are used</w:t>
+            </w:r>
+          </w:p>
         </w:tc>
       </w:tr>
     </w:tbl>
@@ -1369,7 +1416,7 @@
             </w:tcMar>
           </w:tcPr>
           <w:p>
-            <w:hyperlink r:id="rId12" w:history="1">
+            <w:hyperlink r:id="rId13" w:anchor="diff-38fba5111afb5a7b401ea1d9b42678a5R23" w:history="1">
               <w:r>
                 <w:rPr>
                   <w:rStyle w:val="Hyperlink"/>
@@ -1553,6 +1600,633 @@
           <w:szCs w:val="20"/>
         </w:rPr>
       </w:pPr>
+    </w:p>
+    <w:p>
+      <w:pPr>
+        <w:pStyle w:val="Body"/>
+        <w:rPr>
+          <w:sz w:val="20"/>
+          <w:szCs w:val="20"/>
+        </w:rPr>
+      </w:pPr>
+    </w:p>
+    <w:tbl>
+      <w:tblPr>
+        <w:tblW w:w="12955" w:type="dxa"/>
+        <w:tblInd w:w="108" w:type="dxa"/>
+        <w:tblBorders>
+          <w:top w:val="single" w:sz="2" w:space="0" w:color="000000"/>
+          <w:left w:val="single" w:sz="2" w:space="0" w:color="000000"/>
+          <w:bottom w:val="single" w:sz="2" w:space="0" w:color="000000"/>
+          <w:right w:val="single" w:sz="2" w:space="0" w:color="000000"/>
+          <w:insideH w:val="single" w:sz="2" w:space="0" w:color="000000"/>
+          <w:insideV w:val="single" w:sz="2" w:space="0" w:color="000000"/>
+        </w:tblBorders>
+        <w:shd w:val="clear" w:color="auto" w:fill="BDC0BF"/>
+        <w:tblLayout w:type="fixed"/>
+        <w:tblLook w:val="04A0" w:firstRow="1" w:lastRow="0" w:firstColumn="1" w:lastColumn="0" w:noHBand="0" w:noVBand="1"/>
+      </w:tblPr>
+      <w:tblGrid>
+        <w:gridCol w:w="12955"/>
+      </w:tblGrid>
+      <w:tr>
+        <w:trPr>
+          <w:trHeight w:val="279"/>
+          <w:tblHeader/>
+        </w:trPr>
+        <w:tc>
+          <w:tcPr>
+            <w:tcW w:w="12955" w:type="dxa"/>
+            <w:tcBorders>
+              <w:top w:val="single" w:sz="2" w:space="0" w:color="000000"/>
+              <w:left w:val="single" w:sz="2" w:space="0" w:color="000000"/>
+              <w:bottom w:val="single" w:sz="4" w:space="0" w:color="000000"/>
+              <w:right w:val="single" w:sz="2" w:space="0" w:color="000000"/>
+            </w:tcBorders>
+            <w:shd w:val="clear" w:color="auto" w:fill="BDC0BF"/>
+            <w:tcMar>
+              <w:top w:w="80" w:type="dxa"/>
+              <w:left w:w="80" w:type="dxa"/>
+              <w:bottom w:w="80" w:type="dxa"/>
+              <w:right w:w="80" w:type="dxa"/>
+            </w:tcMar>
+          </w:tcPr>
+          <w:p>
+            <w:pPr>
+              <w:pStyle w:val="TableStyle1"/>
+            </w:pPr>
+            <w:r>
+              <w:t>Evidence:</w:t>
+            </w:r>
+            <w:r>
+              <w:rPr>
+                <w:b w:val="0"/>
+                <w:bCs w:val="0"/>
+              </w:rPr>
+              <w:t xml:space="preserve"> provide link(s) where possible, optionally provide brief explanatory text, add rows as needed</w:t>
+            </w:r>
+          </w:p>
+        </w:tc>
+      </w:tr>
+      <w:tr>
+        <w:tblPrEx>
+          <w:shd w:val="clear" w:color="auto" w:fill="auto"/>
+        </w:tblPrEx>
+        <w:trPr>
+          <w:trHeight w:val="279"/>
+        </w:trPr>
+        <w:tc>
+          <w:tcPr>
+            <w:tcW w:w="12955" w:type="dxa"/>
+            <w:tcBorders>
+              <w:top w:val="single" w:sz="4" w:space="0" w:color="000000"/>
+              <w:left w:val="single" w:sz="2" w:space="0" w:color="000000"/>
+              <w:bottom w:val="single" w:sz="2" w:space="0" w:color="000000"/>
+              <w:right w:val="single" w:sz="2" w:space="0" w:color="000000"/>
+            </w:tcBorders>
+            <w:shd w:val="clear" w:color="auto" w:fill="auto"/>
+            <w:tcMar>
+              <w:top w:w="80" w:type="dxa"/>
+              <w:left w:w="80" w:type="dxa"/>
+              <w:bottom w:w="80" w:type="dxa"/>
+              <w:right w:w="80" w:type="dxa"/>
+            </w:tcMar>
+          </w:tcPr>
+          <w:p>
+            <w:hyperlink r:id="rId14" w:anchor="diff-38fba5111afb5a7b401ea1d9b42678a5R84" w:history="1">
+              <w:r>
+                <w:rPr>
+                  <w:rStyle w:val="Hyperlink"/>
+                </w:rPr>
+                <w:t>https://github.com/rsgc-harris-e/platform-man/commit/42fd6a8145d4356d4adeb976b31c57c74bb76466#diff-38fba5111afb5a7b401ea1d9b42678a5R84</w:t>
+              </w:r>
+            </w:hyperlink>
+          </w:p>
+          <w:p/>
+        </w:tc>
+      </w:tr>
+      <w:tr>
+        <w:tblPrEx>
+          <w:shd w:val="clear" w:color="auto" w:fill="auto"/>
+        </w:tblPrEx>
+        <w:trPr>
+          <w:trHeight w:val="307"/>
+        </w:trPr>
+        <w:tc>
+          <w:tcPr>
+            <w:tcW w:w="12955" w:type="dxa"/>
+            <w:tcBorders>
+              <w:top w:val="single" w:sz="2" w:space="0" w:color="000000"/>
+              <w:left w:val="single" w:sz="2" w:space="0" w:color="000000"/>
+              <w:bottom w:val="single" w:sz="2" w:space="0" w:color="000000"/>
+              <w:right w:val="single" w:sz="2" w:space="0" w:color="000000"/>
+            </w:tcBorders>
+            <w:shd w:val="clear" w:color="auto" w:fill="EEEEEE"/>
+            <w:tcMar>
+              <w:top w:w="80" w:type="dxa"/>
+              <w:left w:w="80" w:type="dxa"/>
+              <w:bottom w:w="80" w:type="dxa"/>
+              <w:right w:w="80" w:type="dxa"/>
+            </w:tcMar>
+          </w:tcPr>
+          <w:p>
+            <w:r>
+              <w:t>https://github.com/rsgc-harris-e/platform-man/commit/578e51cf55cdc998129f0b05836bdc18a5878bd0#diff-38fba5111afb5a7b401ea1d9b42678a5R76</w:t>
+            </w:r>
+          </w:p>
+        </w:tc>
+      </w:tr>
+    </w:tbl>
+    <w:p>
+      <w:pPr>
+        <w:pStyle w:val="Body"/>
+        <w:rPr>
+          <w:sz w:val="20"/>
+          <w:szCs w:val="20"/>
+        </w:rPr>
+      </w:pPr>
+    </w:p>
+    <w:p>
+      <w:pPr>
+        <w:pStyle w:val="Body"/>
+        <w:rPr>
+          <w:sz w:val="20"/>
+          <w:szCs w:val="20"/>
+        </w:rPr>
+      </w:pPr>
+    </w:p>
+    <w:p>
+      <w:pPr>
+        <w:pStyle w:val="Body"/>
+        <w:rPr>
+          <w:b/>
+          <w:bCs/>
+          <w:sz w:val="20"/>
+          <w:szCs w:val="20"/>
+        </w:rPr>
+      </w:pPr>
+      <w:r>
+        <w:rPr>
+          <w:b/>
+          <w:bCs/>
+          <w:sz w:val="20"/>
+          <w:szCs w:val="20"/>
+        </w:rPr>
+        <w:t>Overall rating on this standard</w:t>
+      </w:r>
+      <w:r>
+        <w:rPr>
+          <w:sz w:val="20"/>
+          <w:szCs w:val="20"/>
+        </w:rPr>
+        <w:t xml:space="preserve">: </w:t>
+      </w:r>
+      <w:r>
+        <w:rPr>
+          <w:rFonts w:ascii="Arial Unicode MS" w:hAnsi="Arial Unicode MS"/>
+          <w:sz w:val="20"/>
+          <w:szCs w:val="20"/>
+          <w:highlight w:val="yellow"/>
+        </w:rPr>
+        <w:t>✩</w:t>
+      </w:r>
+      <w:r>
+        <w:rPr>
+          <w:sz w:val="20"/>
+          <w:szCs w:val="20"/>
+          <w:highlight w:val="yellow"/>
+        </w:rPr>
+        <w:t xml:space="preserve"> </w:t>
+      </w:r>
+      <w:r>
+        <w:rPr>
+          <w:rFonts w:ascii="Arial Unicode MS" w:hAnsi="Arial Unicode MS"/>
+          <w:sz w:val="20"/>
+          <w:szCs w:val="20"/>
+          <w:highlight w:val="yellow"/>
+        </w:rPr>
+        <w:t>✩</w:t>
+      </w:r>
+      <w:r>
+        <w:rPr>
+          <w:sz w:val="20"/>
+          <w:szCs w:val="20"/>
+          <w:highlight w:val="yellow"/>
+        </w:rPr>
+        <w:t xml:space="preserve"> </w:t>
+      </w:r>
+      <w:r>
+        <w:rPr>
+          <w:rFonts w:ascii="Arial Unicode MS" w:hAnsi="Arial Unicode MS"/>
+          <w:sz w:val="20"/>
+          <w:szCs w:val="20"/>
+          <w:highlight w:val="yellow"/>
+        </w:rPr>
+        <w:t>✩</w:t>
+      </w:r>
+      <w:r>
+        <w:rPr>
+          <w:sz w:val="20"/>
+          <w:szCs w:val="20"/>
+          <w:highlight w:val="yellow"/>
+        </w:rPr>
+        <w:t xml:space="preserve"> </w:t>
+      </w:r>
+      <w:r>
+        <w:rPr>
+          <w:rFonts w:ascii="Arial Unicode MS" w:hAnsi="Arial Unicode MS"/>
+          <w:sz w:val="20"/>
+          <w:szCs w:val="20"/>
+          <w:highlight w:val="yellow"/>
+        </w:rPr>
+        <w:t>✩</w:t>
+      </w:r>
+      <w:r>
+        <w:rPr>
+          <w:sz w:val="20"/>
+          <w:szCs w:val="20"/>
+        </w:rPr>
+        <w:t xml:space="preserve"> </w:t>
+      </w:r>
+      <w:r>
+        <w:rPr>
+          <w:rFonts w:ascii="Arial Unicode MS" w:hAnsi="Arial Unicode MS"/>
+          <w:sz w:val="20"/>
+          <w:szCs w:val="20"/>
+        </w:rPr>
+        <w:t>✩</w:t>
+      </w:r>
+    </w:p>
+    <w:p>
+      <w:pPr>
+        <w:pStyle w:val="Body"/>
+        <w:rPr>
+          <w:sz w:val="20"/>
+          <w:szCs w:val="20"/>
+        </w:rPr>
+      </w:pPr>
+    </w:p>
+    <w:p>
+      <w:pPr>
+        <w:pStyle w:val="Body"/>
+        <w:rPr>
+          <w:sz w:val="20"/>
+          <w:szCs w:val="20"/>
+        </w:rPr>
+      </w:pPr>
+    </w:p>
+    <w:p>
+      <w:pPr>
+        <w:pStyle w:val="Heading3"/>
+        <w:rPr>
+          <w:sz w:val="22"/>
+          <w:szCs w:val="22"/>
+        </w:rPr>
+      </w:pPr>
+      <w:r>
+        <w:t>A2. Control Structures and Simple Algorithms</w:t>
+      </w:r>
+      <w:r>
+        <w:rPr>
+          <w:rFonts w:ascii="Arial Unicode MS" w:hAnsi="Arial Unicode MS"/>
+        </w:rPr>
+        <w:br/>
+      </w:r>
+      <w:r>
+        <w:rPr>
+          <w:sz w:val="22"/>
+          <w:szCs w:val="22"/>
+        </w:rPr>
+        <w:t>Demonstrate the ability to use control structures and simple algorithms in computer programs;</w:t>
+      </w:r>
+    </w:p>
+    <w:p>
+      <w:pPr>
+        <w:pStyle w:val="Body"/>
+      </w:pPr>
+    </w:p>
+    <w:p>
+      <w:pPr>
+        <w:pStyle w:val="Body"/>
+        <w:rPr>
+          <w:sz w:val="20"/>
+          <w:szCs w:val="20"/>
+        </w:rPr>
+      </w:pPr>
+      <w:r>
+        <w:rPr>
+          <w:b/>
+          <w:bCs/>
+          <w:sz w:val="20"/>
+          <w:szCs w:val="20"/>
+        </w:rPr>
+        <w:t>A2.1</w:t>
+      </w:r>
+      <w:r>
+        <w:rPr>
+          <w:sz w:val="20"/>
+          <w:szCs w:val="20"/>
+        </w:rPr>
+        <w:t xml:space="preserve"> write programs that incorporate user input, processing, and screen output;</w:t>
+      </w:r>
+    </w:p>
+    <w:p>
+      <w:pPr>
+        <w:pStyle w:val="Body"/>
+        <w:rPr>
+          <w:sz w:val="20"/>
+          <w:szCs w:val="20"/>
+        </w:rPr>
+      </w:pPr>
+    </w:p>
+    <w:tbl>
+      <w:tblPr>
+        <w:tblW w:w="12955" w:type="dxa"/>
+        <w:tblInd w:w="108" w:type="dxa"/>
+        <w:tblBorders>
+          <w:top w:val="single" w:sz="2" w:space="0" w:color="000000"/>
+          <w:left w:val="single" w:sz="2" w:space="0" w:color="000000"/>
+          <w:bottom w:val="single" w:sz="2" w:space="0" w:color="000000"/>
+          <w:right w:val="single" w:sz="2" w:space="0" w:color="000000"/>
+          <w:insideH w:val="single" w:sz="2" w:space="0" w:color="000000"/>
+          <w:insideV w:val="single" w:sz="2" w:space="0" w:color="000000"/>
+        </w:tblBorders>
+        <w:shd w:val="clear" w:color="auto" w:fill="BDC0BF"/>
+        <w:tblLayout w:type="fixed"/>
+        <w:tblLook w:val="04A0" w:firstRow="1" w:lastRow="0" w:firstColumn="1" w:lastColumn="0" w:noHBand="0" w:noVBand="1"/>
+      </w:tblPr>
+      <w:tblGrid>
+        <w:gridCol w:w="12955"/>
+      </w:tblGrid>
+      <w:tr>
+        <w:trPr>
+          <w:trHeight w:val="279"/>
+          <w:tblHeader/>
+        </w:trPr>
+        <w:tc>
+          <w:tcPr>
+            <w:tcW w:w="12955" w:type="dxa"/>
+            <w:tcBorders>
+              <w:top w:val="single" w:sz="2" w:space="0" w:color="000000"/>
+              <w:left w:val="single" w:sz="2" w:space="0" w:color="000000"/>
+              <w:bottom w:val="single" w:sz="4" w:space="0" w:color="000000"/>
+              <w:right w:val="single" w:sz="2" w:space="0" w:color="000000"/>
+            </w:tcBorders>
+            <w:shd w:val="clear" w:color="auto" w:fill="BDC0BF"/>
+            <w:tcMar>
+              <w:top w:w="80" w:type="dxa"/>
+              <w:left w:w="80" w:type="dxa"/>
+              <w:bottom w:w="80" w:type="dxa"/>
+              <w:right w:w="80" w:type="dxa"/>
+            </w:tcMar>
+          </w:tcPr>
+          <w:p>
+            <w:pPr>
+              <w:pStyle w:val="TableStyle1"/>
+            </w:pPr>
+            <w:r>
+              <w:t>Evidence:</w:t>
+            </w:r>
+            <w:r>
+              <w:rPr>
+                <w:b w:val="0"/>
+                <w:bCs w:val="0"/>
+              </w:rPr>
+              <w:t xml:space="preserve"> provide link(s) where possible, optionally provide brief explanatory text, add rows as needed</w:t>
+            </w:r>
+          </w:p>
+        </w:tc>
+      </w:tr>
+      <w:tr>
+        <w:tblPrEx>
+          <w:shd w:val="clear" w:color="auto" w:fill="auto"/>
+        </w:tblPrEx>
+        <w:trPr>
+          <w:trHeight w:val="279"/>
+        </w:trPr>
+        <w:tc>
+          <w:tcPr>
+            <w:tcW w:w="12955" w:type="dxa"/>
+            <w:tcBorders>
+              <w:top w:val="single" w:sz="4" w:space="0" w:color="000000"/>
+              <w:left w:val="single" w:sz="2" w:space="0" w:color="000000"/>
+              <w:bottom w:val="single" w:sz="2" w:space="0" w:color="000000"/>
+              <w:right w:val="single" w:sz="2" w:space="0" w:color="000000"/>
+            </w:tcBorders>
+            <w:shd w:val="clear" w:color="auto" w:fill="auto"/>
+            <w:tcMar>
+              <w:top w:w="80" w:type="dxa"/>
+              <w:left w:w="80" w:type="dxa"/>
+              <w:bottom w:w="80" w:type="dxa"/>
+              <w:right w:w="80" w:type="dxa"/>
+            </w:tcMar>
+          </w:tcPr>
+          <w:p>
+            <w:hyperlink r:id="rId15" w:anchor="L54-L57" w:history="1">
+              <w:r>
+                <w:rPr>
+                  <w:rStyle w:val="Hyperlink"/>
+                </w:rPr>
+                <w:t>https://github.com/rsgc-harris-e/platform-man/blob/cbbdcd397b953bf813d348d9387e7ece2163596c/platform%20man/GameScene.swift#L54-L57</w:t>
+              </w:r>
+            </w:hyperlink>
+          </w:p>
+        </w:tc>
+      </w:tr>
+      <w:tr>
+        <w:tblPrEx>
+          <w:shd w:val="clear" w:color="auto" w:fill="auto"/>
+        </w:tblPrEx>
+        <w:trPr>
+          <w:trHeight w:val="279"/>
+        </w:trPr>
+        <w:tc>
+          <w:tcPr>
+            <w:tcW w:w="12955" w:type="dxa"/>
+            <w:tcBorders>
+              <w:top w:val="single" w:sz="2" w:space="0" w:color="000000"/>
+              <w:left w:val="single" w:sz="2" w:space="0" w:color="000000"/>
+              <w:bottom w:val="single" w:sz="2" w:space="0" w:color="000000"/>
+              <w:right w:val="single" w:sz="2" w:space="0" w:color="000000"/>
+            </w:tcBorders>
+            <w:shd w:val="clear" w:color="auto" w:fill="EEEEEE"/>
+            <w:tcMar>
+              <w:top w:w="80" w:type="dxa"/>
+              <w:left w:w="80" w:type="dxa"/>
+              <w:bottom w:w="80" w:type="dxa"/>
+              <w:right w:w="80" w:type="dxa"/>
+            </w:tcMar>
+          </w:tcPr>
+          <w:p>
+            <w:r>
+              <w:t>https://github.com/rsgc-harris-e/platform-man/blob/cbbdcd397b953bf813d348d9387e7ece2163596c/platform%20man/GameScene.swift#L96-L104</w:t>
+            </w:r>
+          </w:p>
+        </w:tc>
+      </w:tr>
+    </w:tbl>
+    <w:p>
+      <w:pPr>
+        <w:pStyle w:val="Body"/>
+        <w:rPr>
+          <w:sz w:val="20"/>
+          <w:szCs w:val="20"/>
+        </w:rPr>
+      </w:pPr>
+    </w:p>
+    <w:p>
+      <w:pPr>
+        <w:pStyle w:val="Body"/>
+        <w:rPr>
+          <w:sz w:val="20"/>
+          <w:szCs w:val="20"/>
+        </w:rPr>
+      </w:pPr>
+    </w:p>
+    <w:p>
+      <w:pPr>
+        <w:pStyle w:val="Body"/>
+        <w:rPr>
+          <w:b/>
+          <w:bCs/>
+          <w:sz w:val="20"/>
+          <w:szCs w:val="20"/>
+        </w:rPr>
+      </w:pPr>
+      <w:r>
+        <w:rPr>
+          <w:b/>
+          <w:bCs/>
+          <w:sz w:val="20"/>
+          <w:szCs w:val="20"/>
+        </w:rPr>
+        <w:t>Overall rating on this standard</w:t>
+      </w:r>
+      <w:r>
+        <w:rPr>
+          <w:sz w:val="20"/>
+          <w:szCs w:val="20"/>
+        </w:rPr>
+        <w:t xml:space="preserve">: </w:t>
+      </w:r>
+      <w:r>
+        <w:rPr>
+          <w:rFonts w:ascii="Arial Unicode MS" w:hAnsi="Arial Unicode MS"/>
+          <w:sz w:val="20"/>
+          <w:szCs w:val="20"/>
+          <w:highlight w:val="yellow"/>
+        </w:rPr>
+        <w:t>✩</w:t>
+      </w:r>
+      <w:r>
+        <w:rPr>
+          <w:sz w:val="20"/>
+          <w:szCs w:val="20"/>
+          <w:highlight w:val="yellow"/>
+        </w:rPr>
+        <w:t xml:space="preserve"> </w:t>
+      </w:r>
+      <w:r>
+        <w:rPr>
+          <w:rFonts w:ascii="Arial Unicode MS" w:hAnsi="Arial Unicode MS"/>
+          <w:sz w:val="20"/>
+          <w:szCs w:val="20"/>
+          <w:highlight w:val="yellow"/>
+        </w:rPr>
+        <w:t>✩</w:t>
+      </w:r>
+      <w:r>
+        <w:rPr>
+          <w:sz w:val="20"/>
+          <w:szCs w:val="20"/>
+          <w:highlight w:val="yellow"/>
+        </w:rPr>
+        <w:t xml:space="preserve"> </w:t>
+      </w:r>
+      <w:r>
+        <w:rPr>
+          <w:rFonts w:ascii="Arial Unicode MS" w:hAnsi="Arial Unicode MS"/>
+          <w:sz w:val="20"/>
+          <w:szCs w:val="20"/>
+          <w:highlight w:val="yellow"/>
+        </w:rPr>
+        <w:t>✩</w:t>
+      </w:r>
+      <w:r>
+        <w:rPr>
+          <w:sz w:val="20"/>
+          <w:szCs w:val="20"/>
+          <w:highlight w:val="yellow"/>
+        </w:rPr>
+        <w:t xml:space="preserve"> </w:t>
+      </w:r>
+      <w:r>
+        <w:rPr>
+          <w:rFonts w:ascii="Arial Unicode MS" w:hAnsi="Arial Unicode MS"/>
+          <w:sz w:val="20"/>
+          <w:szCs w:val="20"/>
+          <w:highlight w:val="yellow"/>
+        </w:rPr>
+        <w:t>✩</w:t>
+      </w:r>
+      <w:r>
+        <w:rPr>
+          <w:sz w:val="20"/>
+          <w:szCs w:val="20"/>
+        </w:rPr>
+        <w:t xml:space="preserve"> </w:t>
+      </w:r>
+      <w:r>
+        <w:rPr>
+          <w:rFonts w:ascii="Arial Unicode MS" w:hAnsi="Arial Unicode MS"/>
+          <w:sz w:val="20"/>
+          <w:szCs w:val="20"/>
+        </w:rPr>
+        <w:t>✩</w:t>
+      </w:r>
+    </w:p>
+    <w:p>
+      <w:pPr>
+        <w:pStyle w:val="Body"/>
+        <w:rPr>
+          <w:sz w:val="20"/>
+          <w:szCs w:val="20"/>
+        </w:rPr>
+      </w:pPr>
+    </w:p>
+    <w:p>
+      <w:pPr>
+        <w:pStyle w:val="Body"/>
+        <w:rPr>
+          <w:sz w:val="20"/>
+          <w:szCs w:val="20"/>
+        </w:rPr>
+      </w:pPr>
+    </w:p>
+    <w:p>
+      <w:pPr>
+        <w:pStyle w:val="Body"/>
+        <w:rPr>
+          <w:sz w:val="20"/>
+          <w:szCs w:val="20"/>
+        </w:rPr>
+      </w:pPr>
+      <w:r>
+        <w:rPr>
+          <w:b/>
+          <w:bCs/>
+          <w:sz w:val="20"/>
+          <w:szCs w:val="20"/>
+        </w:rPr>
+        <w:t>A2.2</w:t>
+      </w:r>
+      <w:r>
+        <w:rPr>
+          <w:sz w:val="20"/>
+          <w:szCs w:val="20"/>
+        </w:rPr>
+        <w:t xml:space="preserve"> use sequence, selection, and repetition control structures to create programming solutions;</w:t>
+      </w:r>
     </w:p>
     <w:p>
       <w:pPr>
@@ -1647,16 +2321,18 @@
             </w:tcMar>
           </w:tcPr>
           <w:p>
-            <w:hyperlink r:id="rId13" w:history="1">
+            <w:hyperlink r:id="rId16" w:anchor="L75-L76" w:history="1">
               <w:r>
                 <w:rPr>
                   <w:rStyle w:val="Hyperlink"/>
                 </w:rPr>
-                <w:t>https://github.com/rsgc-harris-e/platform-man/commit/42fd6a8145d4356d4adeb976b31c57c74bb76466#diff-38fba5111afb5a7b401ea1d9b42678a5R84</w:t>
+                <w:t>https://github.com/rsgc-harris-e/platform-man/blob/cbbdcd397b953bf813d348d9387e7ece2163596c/platform%20man/GameScene.swift#L75-L76</w:t>
               </w:r>
             </w:hyperlink>
+            <w:r>
+              <w:t xml:space="preserve"> </w:t>
+            </w:r>
           </w:p>
-          <w:p/>
         </w:tc>
       </w:tr>
       <w:tr>
@@ -1684,10 +2360,19 @@
             </w:tcMar>
           </w:tcPr>
           <w:p>
+            <w:hyperlink r:id="rId17" w:anchor="L36-L38" w:history="1">
+              <w:r>
+                <w:rPr>
+                  <w:rStyle w:val="Hyperlink"/>
+                </w:rPr>
+                <w:t>https://github.com/rsgc-harris-e/platform-man/blob/cbbdcd397b953bf813d348d9387e7ece2163596c/platform%20man/GameScene.swift#L36-L38</w:t>
+              </w:r>
+            </w:hyperlink>
             <w:r>
-              <w:t>https://github.com/rsgc-harris-e/platform-man/commit/578e51cf55cdc998129f0b05836bdc18a5878bd0#diff-38fba5111afb5a7b401ea1d9b42678a5R76</w:t>
+              <w:t xml:space="preserve"> </w:t>
             </w:r>
           </w:p>
+          <w:p/>
         </w:tc>
       </w:tr>
     </w:tbl>
@@ -1831,36 +2516,6 @@
     </w:p>
     <w:p>
       <w:pPr>
-        <w:pStyle w:val="Heading3"/>
-        <w:rPr>
-          <w:sz w:val="22"/>
-          <w:szCs w:val="22"/>
-        </w:rPr>
-      </w:pPr>
-      <w:r>
-        <w:t>A2. Control Structures and Simple Algorithms</w:t>
-      </w:r>
-      <w:r>
-        <w:rPr>
-          <w:rFonts w:ascii="Arial Unicode MS" w:hAnsi="Arial Unicode MS"/>
-        </w:rPr>
-        <w:br/>
-      </w:r>
-      <w:r>
-        <w:rPr>
-          <w:sz w:val="22"/>
-          <w:szCs w:val="22"/>
-        </w:rPr>
-        <w:t>Demonstrate the ability to use control structures and simple algorithms in computer programs;</w:t>
-      </w:r>
-    </w:p>
-    <w:p>
-      <w:pPr>
-        <w:pStyle w:val="Body"/>
-      </w:pPr>
-    </w:p>
-    <w:p>
-      <w:pPr>
         <w:pStyle w:val="Body"/>
         <w:rPr>
           <w:sz w:val="20"/>
@@ -1874,14 +2529,14 @@
           <w:sz w:val="20"/>
           <w:szCs w:val="20"/>
         </w:rPr>
-        <w:t>A2.1</w:t>
-      </w:r>
-      <w:r>
-        <w:rPr>
-          <w:sz w:val="20"/>
-          <w:szCs w:val="20"/>
-        </w:rPr>
-        <w:t xml:space="preserve"> write programs that incorporate user input, processing, and screen output;</w:t>
+        <w:t>A2.3</w:t>
+      </w:r>
+      <w:r>
+        <w:rPr>
+          <w:sz w:val="20"/>
+          <w:szCs w:val="20"/>
+        </w:rPr>
+        <w:t xml:space="preserve"> write algorithms with nested structures (e.g., to count elements in an array, calculate a total, find highest or lowest value, or perform a linear search).</w:t>
       </w:r>
     </w:p>
     <w:p>
@@ -1976,616 +2631,7 @@
             </w:tcMar>
           </w:tcPr>
           <w:p>
-            <w:hyperlink r:id="rId14" w:history="1">
-              <w:r>
-                <w:rPr>
-                  <w:rStyle w:val="Hyperlink"/>
-                </w:rPr>
-                <w:t>https://github.com/rsgc-harris-e/platform-man/blob/cbbdcd397b953bf813d348d9387e7ece2163596c/platform%20man/GameScene.swift#L54-L57</w:t>
-              </w:r>
-            </w:hyperlink>
-          </w:p>
-        </w:tc>
-      </w:tr>
-      <w:tr>
-        <w:tblPrEx>
-          <w:shd w:val="clear" w:color="auto" w:fill="auto"/>
-        </w:tblPrEx>
-        <w:trPr>
-          <w:trHeight w:val="279"/>
-        </w:trPr>
-        <w:tc>
-          <w:tcPr>
-            <w:tcW w:w="12955" w:type="dxa"/>
-            <w:tcBorders>
-              <w:top w:val="single" w:sz="2" w:space="0" w:color="000000"/>
-              <w:left w:val="single" w:sz="2" w:space="0" w:color="000000"/>
-              <w:bottom w:val="single" w:sz="2" w:space="0" w:color="000000"/>
-              <w:right w:val="single" w:sz="2" w:space="0" w:color="000000"/>
-            </w:tcBorders>
-            <w:shd w:val="clear" w:color="auto" w:fill="EEEEEE"/>
-            <w:tcMar>
-              <w:top w:w="80" w:type="dxa"/>
-              <w:left w:w="80" w:type="dxa"/>
-              <w:bottom w:w="80" w:type="dxa"/>
-              <w:right w:w="80" w:type="dxa"/>
-            </w:tcMar>
-          </w:tcPr>
-          <w:p>
-            <w:r>
-              <w:t>https://github.com/rsgc-harris-e/platform-man/blob/cbbdcd397b953bf813d348d9387e7ece2163596c/platform%20man/GameScene.swift#L96-L104</w:t>
-            </w:r>
-          </w:p>
-        </w:tc>
-      </w:tr>
-    </w:tbl>
-    <w:p>
-      <w:pPr>
-        <w:pStyle w:val="Body"/>
-        <w:rPr>
-          <w:sz w:val="20"/>
-          <w:szCs w:val="20"/>
-        </w:rPr>
-      </w:pPr>
-    </w:p>
-    <w:p>
-      <w:pPr>
-        <w:pStyle w:val="Body"/>
-        <w:rPr>
-          <w:sz w:val="20"/>
-          <w:szCs w:val="20"/>
-        </w:rPr>
-      </w:pPr>
-    </w:p>
-    <w:p>
-      <w:pPr>
-        <w:pStyle w:val="Body"/>
-        <w:rPr>
-          <w:b/>
-          <w:bCs/>
-          <w:sz w:val="20"/>
-          <w:szCs w:val="20"/>
-        </w:rPr>
-      </w:pPr>
-      <w:r>
-        <w:rPr>
-          <w:b/>
-          <w:bCs/>
-          <w:sz w:val="20"/>
-          <w:szCs w:val="20"/>
-        </w:rPr>
-        <w:t>Overall rating on this standard</w:t>
-      </w:r>
-      <w:r>
-        <w:rPr>
-          <w:sz w:val="20"/>
-          <w:szCs w:val="20"/>
-        </w:rPr>
-        <w:t xml:space="preserve">: </w:t>
-      </w:r>
-      <w:r>
-        <w:rPr>
-          <w:rFonts w:ascii="Arial Unicode MS" w:hAnsi="Arial Unicode MS"/>
-          <w:sz w:val="20"/>
-          <w:szCs w:val="20"/>
-          <w:highlight w:val="yellow"/>
-        </w:rPr>
-        <w:t>✩</w:t>
-      </w:r>
-      <w:r>
-        <w:rPr>
-          <w:sz w:val="20"/>
-          <w:szCs w:val="20"/>
-          <w:highlight w:val="yellow"/>
-        </w:rPr>
-        <w:t xml:space="preserve"> </w:t>
-      </w:r>
-      <w:r>
-        <w:rPr>
-          <w:rFonts w:ascii="Arial Unicode MS" w:hAnsi="Arial Unicode MS"/>
-          <w:sz w:val="20"/>
-          <w:szCs w:val="20"/>
-          <w:highlight w:val="yellow"/>
-        </w:rPr>
-        <w:t>✩</w:t>
-      </w:r>
-      <w:r>
-        <w:rPr>
-          <w:sz w:val="20"/>
-          <w:szCs w:val="20"/>
-          <w:highlight w:val="yellow"/>
-        </w:rPr>
-        <w:t xml:space="preserve"> </w:t>
-      </w:r>
-      <w:r>
-        <w:rPr>
-          <w:rFonts w:ascii="Arial Unicode MS" w:hAnsi="Arial Unicode MS"/>
-          <w:sz w:val="20"/>
-          <w:szCs w:val="20"/>
-          <w:highlight w:val="yellow"/>
-        </w:rPr>
-        <w:t>✩</w:t>
-      </w:r>
-      <w:r>
-        <w:rPr>
-          <w:sz w:val="20"/>
-          <w:szCs w:val="20"/>
-          <w:highlight w:val="yellow"/>
-        </w:rPr>
-        <w:t xml:space="preserve"> </w:t>
-      </w:r>
-      <w:r>
-        <w:rPr>
-          <w:rFonts w:ascii="Arial Unicode MS" w:hAnsi="Arial Unicode MS"/>
-          <w:sz w:val="20"/>
-          <w:szCs w:val="20"/>
-          <w:highlight w:val="yellow"/>
-        </w:rPr>
-        <w:t>✩</w:t>
-      </w:r>
-      <w:r>
-        <w:rPr>
-          <w:sz w:val="20"/>
-          <w:szCs w:val="20"/>
-        </w:rPr>
-        <w:t xml:space="preserve"> </w:t>
-      </w:r>
-      <w:r>
-        <w:rPr>
-          <w:rFonts w:ascii="Arial Unicode MS" w:hAnsi="Arial Unicode MS"/>
-          <w:sz w:val="20"/>
-          <w:szCs w:val="20"/>
-        </w:rPr>
-        <w:t>✩</w:t>
-      </w:r>
-    </w:p>
-    <w:p>
-      <w:pPr>
-        <w:pStyle w:val="Body"/>
-        <w:rPr>
-          <w:sz w:val="20"/>
-          <w:szCs w:val="20"/>
-        </w:rPr>
-      </w:pPr>
-    </w:p>
-    <w:p>
-      <w:pPr>
-        <w:pStyle w:val="Body"/>
-        <w:rPr>
-          <w:sz w:val="20"/>
-          <w:szCs w:val="20"/>
-        </w:rPr>
-      </w:pPr>
-    </w:p>
-    <w:p>
-      <w:pPr>
-        <w:pStyle w:val="Body"/>
-        <w:rPr>
-          <w:sz w:val="20"/>
-          <w:szCs w:val="20"/>
-        </w:rPr>
-      </w:pPr>
-      <w:r>
-        <w:rPr>
-          <w:b/>
-          <w:bCs/>
-          <w:sz w:val="20"/>
-          <w:szCs w:val="20"/>
-        </w:rPr>
-        <w:t>A2.2</w:t>
-      </w:r>
-      <w:r>
-        <w:rPr>
-          <w:sz w:val="20"/>
-          <w:szCs w:val="20"/>
-        </w:rPr>
-        <w:t xml:space="preserve"> use sequence, selection, and repetition control structures to create programming solutions;</w:t>
-      </w:r>
-    </w:p>
-    <w:p>
-      <w:pPr>
-        <w:pStyle w:val="Body"/>
-        <w:rPr>
-          <w:sz w:val="20"/>
-          <w:szCs w:val="20"/>
-        </w:rPr>
-      </w:pPr>
-    </w:p>
-    <w:tbl>
-      <w:tblPr>
-        <w:tblW w:w="12955" w:type="dxa"/>
-        <w:tblInd w:w="108" w:type="dxa"/>
-        <w:tblBorders>
-          <w:top w:val="single" w:sz="2" w:space="0" w:color="000000"/>
-          <w:left w:val="single" w:sz="2" w:space="0" w:color="000000"/>
-          <w:bottom w:val="single" w:sz="2" w:space="0" w:color="000000"/>
-          <w:right w:val="single" w:sz="2" w:space="0" w:color="000000"/>
-          <w:insideH w:val="single" w:sz="2" w:space="0" w:color="000000"/>
-          <w:insideV w:val="single" w:sz="2" w:space="0" w:color="000000"/>
-        </w:tblBorders>
-        <w:shd w:val="clear" w:color="auto" w:fill="BDC0BF"/>
-        <w:tblLayout w:type="fixed"/>
-        <w:tblLook w:val="04A0" w:firstRow="1" w:lastRow="0" w:firstColumn="1" w:lastColumn="0" w:noHBand="0" w:noVBand="1"/>
-      </w:tblPr>
-      <w:tblGrid>
-        <w:gridCol w:w="12955"/>
-      </w:tblGrid>
-      <w:tr>
-        <w:trPr>
-          <w:trHeight w:val="279"/>
-          <w:tblHeader/>
-        </w:trPr>
-        <w:tc>
-          <w:tcPr>
-            <w:tcW w:w="12955" w:type="dxa"/>
-            <w:tcBorders>
-              <w:top w:val="single" w:sz="2" w:space="0" w:color="000000"/>
-              <w:left w:val="single" w:sz="2" w:space="0" w:color="000000"/>
-              <w:bottom w:val="single" w:sz="4" w:space="0" w:color="000000"/>
-              <w:right w:val="single" w:sz="2" w:space="0" w:color="000000"/>
-            </w:tcBorders>
-            <w:shd w:val="clear" w:color="auto" w:fill="BDC0BF"/>
-            <w:tcMar>
-              <w:top w:w="80" w:type="dxa"/>
-              <w:left w:w="80" w:type="dxa"/>
-              <w:bottom w:w="80" w:type="dxa"/>
-              <w:right w:w="80" w:type="dxa"/>
-            </w:tcMar>
-          </w:tcPr>
-          <w:p>
-            <w:pPr>
-              <w:pStyle w:val="TableStyle1"/>
-            </w:pPr>
-            <w:r>
-              <w:lastRenderedPageBreak/>
-              <w:t>Evidence:</w:t>
-            </w:r>
-            <w:r>
-              <w:rPr>
-                <w:b w:val="0"/>
-                <w:bCs w:val="0"/>
-              </w:rPr>
-              <w:t xml:space="preserve"> provide link(s) where possible, optionally provide brief explanatory text, add rows as needed</w:t>
-            </w:r>
-          </w:p>
-        </w:tc>
-      </w:tr>
-      <w:tr>
-        <w:tblPrEx>
-          <w:shd w:val="clear" w:color="auto" w:fill="auto"/>
-        </w:tblPrEx>
-        <w:trPr>
-          <w:trHeight w:val="279"/>
-        </w:trPr>
-        <w:tc>
-          <w:tcPr>
-            <w:tcW w:w="12955" w:type="dxa"/>
-            <w:tcBorders>
-              <w:top w:val="single" w:sz="4" w:space="0" w:color="000000"/>
-              <w:left w:val="single" w:sz="2" w:space="0" w:color="000000"/>
-              <w:bottom w:val="single" w:sz="2" w:space="0" w:color="000000"/>
-              <w:right w:val="single" w:sz="2" w:space="0" w:color="000000"/>
-            </w:tcBorders>
-            <w:shd w:val="clear" w:color="auto" w:fill="auto"/>
-            <w:tcMar>
-              <w:top w:w="80" w:type="dxa"/>
-              <w:left w:w="80" w:type="dxa"/>
-              <w:bottom w:w="80" w:type="dxa"/>
-              <w:right w:w="80" w:type="dxa"/>
-            </w:tcMar>
-          </w:tcPr>
-          <w:p>
-            <w:hyperlink r:id="rId15" w:history="1">
-              <w:r>
-                <w:rPr>
-                  <w:rStyle w:val="Hyperlink"/>
-                </w:rPr>
-                <w:t>https://github.com/rsgc-harris-e/platform-man/blob/cbbdcd397b953bf813d348d9387e7ece2163596c/platform%20man/GameScene.swift#L75-L76</w:t>
-              </w:r>
-            </w:hyperlink>
-            <w:r>
-              <w:t xml:space="preserve"> </w:t>
-            </w:r>
-          </w:p>
-        </w:tc>
-      </w:tr>
-      <w:tr>
-        <w:tblPrEx>
-          <w:shd w:val="clear" w:color="auto" w:fill="auto"/>
-        </w:tblPrEx>
-        <w:trPr>
-          <w:trHeight w:val="307"/>
-        </w:trPr>
-        <w:tc>
-          <w:tcPr>
-            <w:tcW w:w="12955" w:type="dxa"/>
-            <w:tcBorders>
-              <w:top w:val="single" w:sz="2" w:space="0" w:color="000000"/>
-              <w:left w:val="single" w:sz="2" w:space="0" w:color="000000"/>
-              <w:bottom w:val="single" w:sz="2" w:space="0" w:color="000000"/>
-              <w:right w:val="single" w:sz="2" w:space="0" w:color="000000"/>
-            </w:tcBorders>
-            <w:shd w:val="clear" w:color="auto" w:fill="EEEEEE"/>
-            <w:tcMar>
-              <w:top w:w="80" w:type="dxa"/>
-              <w:left w:w="80" w:type="dxa"/>
-              <w:bottom w:w="80" w:type="dxa"/>
-              <w:right w:w="80" w:type="dxa"/>
-            </w:tcMar>
-          </w:tcPr>
-          <w:p>
-            <w:hyperlink r:id="rId16" w:history="1">
-              <w:r>
-                <w:rPr>
-                  <w:rStyle w:val="Hyperlink"/>
-                </w:rPr>
-                <w:t>https://github.com/rsgc-harris-e/platform-man/blob/cbbdcd397b953bf813d348d9387e7ece2163596c/platform%20man/GameScene.swift#L36-L38</w:t>
-              </w:r>
-            </w:hyperlink>
-            <w:r>
-              <w:t xml:space="preserve"> </w:t>
-            </w:r>
-          </w:p>
-          <w:p/>
-        </w:tc>
-      </w:tr>
-    </w:tbl>
-    <w:p>
-      <w:pPr>
-        <w:pStyle w:val="Body"/>
-        <w:rPr>
-          <w:sz w:val="20"/>
-          <w:szCs w:val="20"/>
-        </w:rPr>
-      </w:pPr>
-    </w:p>
-    <w:p>
-      <w:pPr>
-        <w:pStyle w:val="Body"/>
-        <w:rPr>
-          <w:sz w:val="20"/>
-          <w:szCs w:val="20"/>
-        </w:rPr>
-      </w:pPr>
-    </w:p>
-    <w:p>
-      <w:pPr>
-        <w:pStyle w:val="Body"/>
-        <w:rPr>
-          <w:b/>
-          <w:bCs/>
-          <w:sz w:val="20"/>
-          <w:szCs w:val="20"/>
-        </w:rPr>
-      </w:pPr>
-      <w:r>
-        <w:rPr>
-          <w:b/>
-          <w:bCs/>
-          <w:sz w:val="20"/>
-          <w:szCs w:val="20"/>
-        </w:rPr>
-        <w:t>Overall rating on this standard</w:t>
-      </w:r>
-      <w:r>
-        <w:rPr>
-          <w:sz w:val="20"/>
-          <w:szCs w:val="20"/>
-        </w:rPr>
-        <w:t xml:space="preserve">: </w:t>
-      </w:r>
-      <w:r>
-        <w:rPr>
-          <w:rFonts w:ascii="Arial Unicode MS" w:hAnsi="Arial Unicode MS"/>
-          <w:sz w:val="20"/>
-          <w:szCs w:val="20"/>
-          <w:highlight w:val="yellow"/>
-        </w:rPr>
-        <w:t>✩</w:t>
-      </w:r>
-      <w:r>
-        <w:rPr>
-          <w:sz w:val="20"/>
-          <w:szCs w:val="20"/>
-          <w:highlight w:val="yellow"/>
-        </w:rPr>
-        <w:t xml:space="preserve"> </w:t>
-      </w:r>
-      <w:r>
-        <w:rPr>
-          <w:rFonts w:ascii="Arial Unicode MS" w:hAnsi="Arial Unicode MS"/>
-          <w:sz w:val="20"/>
-          <w:szCs w:val="20"/>
-          <w:highlight w:val="yellow"/>
-        </w:rPr>
-        <w:t>✩</w:t>
-      </w:r>
-      <w:r>
-        <w:rPr>
-          <w:sz w:val="20"/>
-          <w:szCs w:val="20"/>
-          <w:highlight w:val="yellow"/>
-        </w:rPr>
-        <w:t xml:space="preserve"> </w:t>
-      </w:r>
-      <w:r>
-        <w:rPr>
-          <w:rFonts w:ascii="Arial Unicode MS" w:hAnsi="Arial Unicode MS"/>
-          <w:sz w:val="20"/>
-          <w:szCs w:val="20"/>
-          <w:highlight w:val="yellow"/>
-        </w:rPr>
-        <w:t>✩</w:t>
-      </w:r>
-      <w:r>
-        <w:rPr>
-          <w:sz w:val="20"/>
-          <w:szCs w:val="20"/>
-          <w:highlight w:val="yellow"/>
-        </w:rPr>
-        <w:t xml:space="preserve"> </w:t>
-      </w:r>
-      <w:r>
-        <w:rPr>
-          <w:rFonts w:ascii="Arial Unicode MS" w:hAnsi="Arial Unicode MS"/>
-          <w:sz w:val="20"/>
-          <w:szCs w:val="20"/>
-          <w:highlight w:val="yellow"/>
-        </w:rPr>
-        <w:t>✩</w:t>
-      </w:r>
-      <w:r>
-        <w:rPr>
-          <w:sz w:val="20"/>
-          <w:szCs w:val="20"/>
-        </w:rPr>
-        <w:t xml:space="preserve"> </w:t>
-      </w:r>
-      <w:r>
-        <w:rPr>
-          <w:rFonts w:ascii="Arial Unicode MS" w:hAnsi="Arial Unicode MS"/>
-          <w:sz w:val="20"/>
-          <w:szCs w:val="20"/>
-        </w:rPr>
-        <w:t>✩</w:t>
-      </w:r>
-    </w:p>
-    <w:p>
-      <w:pPr>
-        <w:pStyle w:val="Body"/>
-        <w:rPr>
-          <w:sz w:val="20"/>
-          <w:szCs w:val="20"/>
-        </w:rPr>
-      </w:pPr>
-    </w:p>
-    <w:p>
-      <w:pPr>
-        <w:pStyle w:val="Body"/>
-        <w:rPr>
-          <w:sz w:val="20"/>
-          <w:szCs w:val="20"/>
-        </w:rPr>
-      </w:pPr>
-    </w:p>
-    <w:p>
-      <w:pPr>
-        <w:pStyle w:val="Body"/>
-        <w:rPr>
-          <w:sz w:val="20"/>
-          <w:szCs w:val="20"/>
-        </w:rPr>
-      </w:pPr>
-      <w:r>
-        <w:rPr>
-          <w:b/>
-          <w:bCs/>
-          <w:sz w:val="20"/>
-          <w:szCs w:val="20"/>
-        </w:rPr>
-        <w:t>A2.3</w:t>
-      </w:r>
-      <w:r>
-        <w:rPr>
-          <w:sz w:val="20"/>
-          <w:szCs w:val="20"/>
-        </w:rPr>
-        <w:t xml:space="preserve"> write algorithms with nested structures (e.g., to count elements in an array, calculate a total, find highest or lowest value, or perform a linear search).</w:t>
-      </w:r>
-    </w:p>
-    <w:p>
-      <w:pPr>
-        <w:pStyle w:val="Body"/>
-        <w:rPr>
-          <w:sz w:val="20"/>
-          <w:szCs w:val="20"/>
-        </w:rPr>
-      </w:pPr>
-    </w:p>
-    <w:tbl>
-      <w:tblPr>
-        <w:tblW w:w="12955" w:type="dxa"/>
-        <w:tblInd w:w="108" w:type="dxa"/>
-        <w:tblBorders>
-          <w:top w:val="single" w:sz="2" w:space="0" w:color="000000"/>
-          <w:left w:val="single" w:sz="2" w:space="0" w:color="000000"/>
-          <w:bottom w:val="single" w:sz="2" w:space="0" w:color="000000"/>
-          <w:right w:val="single" w:sz="2" w:space="0" w:color="000000"/>
-          <w:insideH w:val="single" w:sz="2" w:space="0" w:color="000000"/>
-          <w:insideV w:val="single" w:sz="2" w:space="0" w:color="000000"/>
-        </w:tblBorders>
-        <w:shd w:val="clear" w:color="auto" w:fill="BDC0BF"/>
-        <w:tblLayout w:type="fixed"/>
-        <w:tblLook w:val="04A0" w:firstRow="1" w:lastRow="0" w:firstColumn="1" w:lastColumn="0" w:noHBand="0" w:noVBand="1"/>
-      </w:tblPr>
-      <w:tblGrid>
-        <w:gridCol w:w="12955"/>
-      </w:tblGrid>
-      <w:tr>
-        <w:trPr>
-          <w:trHeight w:val="279"/>
-          <w:tblHeader/>
-        </w:trPr>
-        <w:tc>
-          <w:tcPr>
-            <w:tcW w:w="12955" w:type="dxa"/>
-            <w:tcBorders>
-              <w:top w:val="single" w:sz="2" w:space="0" w:color="000000"/>
-              <w:left w:val="single" w:sz="2" w:space="0" w:color="000000"/>
-              <w:bottom w:val="single" w:sz="4" w:space="0" w:color="000000"/>
-              <w:right w:val="single" w:sz="2" w:space="0" w:color="000000"/>
-            </w:tcBorders>
-            <w:shd w:val="clear" w:color="auto" w:fill="BDC0BF"/>
-            <w:tcMar>
-              <w:top w:w="80" w:type="dxa"/>
-              <w:left w:w="80" w:type="dxa"/>
-              <w:bottom w:w="80" w:type="dxa"/>
-              <w:right w:w="80" w:type="dxa"/>
-            </w:tcMar>
-          </w:tcPr>
-          <w:p>
-            <w:pPr>
-              <w:pStyle w:val="TableStyle1"/>
-            </w:pPr>
-            <w:r>
-              <w:t>Evidence:</w:t>
-            </w:r>
-            <w:r>
-              <w:rPr>
-                <w:b w:val="0"/>
-                <w:bCs w:val="0"/>
-              </w:rPr>
-              <w:t xml:space="preserve"> provide link(s) where possible, optionally provide brief explanatory text, add rows as needed</w:t>
-            </w:r>
-          </w:p>
-        </w:tc>
-      </w:tr>
-      <w:tr>
-        <w:tblPrEx>
-          <w:shd w:val="clear" w:color="auto" w:fill="auto"/>
-        </w:tblPrEx>
-        <w:trPr>
-          <w:trHeight w:val="279"/>
-        </w:trPr>
-        <w:tc>
-          <w:tcPr>
-            <w:tcW w:w="12955" w:type="dxa"/>
-            <w:tcBorders>
-              <w:top w:val="single" w:sz="4" w:space="0" w:color="000000"/>
-              <w:left w:val="single" w:sz="2" w:space="0" w:color="000000"/>
-              <w:bottom w:val="single" w:sz="2" w:space="0" w:color="000000"/>
-              <w:right w:val="single" w:sz="2" w:space="0" w:color="000000"/>
-            </w:tcBorders>
-            <w:shd w:val="clear" w:color="auto" w:fill="auto"/>
-            <w:tcMar>
-              <w:top w:w="80" w:type="dxa"/>
-              <w:left w:w="80" w:type="dxa"/>
-              <w:bottom w:w="80" w:type="dxa"/>
-              <w:right w:w="80" w:type="dxa"/>
-            </w:tcMar>
-          </w:tcPr>
-          <w:p>
-            <w:hyperlink r:id="rId17" w:history="1">
+            <w:hyperlink r:id="rId18" w:anchor="L96-L104" w:history="1">
               <w:r>
                 <w:rPr>
                   <w:rStyle w:val="Hyperlink"/>
@@ -2622,7 +2668,7 @@
             </w:tcMar>
           </w:tcPr>
           <w:p>
-            <w:hyperlink r:id="rId18" w:history="1">
+            <w:hyperlink r:id="rId19" w:anchor="L88-L90" w:history="1">
               <w:r>
                 <w:rPr>
                   <w:rStyle w:val="Hyperlink"/>
@@ -3176,7 +3222,7 @@
             </w:tcMar>
           </w:tcPr>
           <w:p>
-            <w:hyperlink r:id="rId19" w:history="1">
+            <w:hyperlink r:id="rId20" w:anchor="L62-L77" w:history="1">
               <w:r>
                 <w:rPr>
                   <w:rStyle w:val="Hyperlink"/>
@@ -3213,7 +3259,7 @@
             </w:tcMar>
           </w:tcPr>
           <w:p>
-            <w:hyperlink r:id="rId20" w:history="1">
+            <w:hyperlink r:id="rId21" w:anchor="L54-L57" w:history="1">
               <w:r>
                 <w:rPr>
                   <w:rStyle w:val="Hyperlink"/>
@@ -4092,7 +4138,7 @@
                           </pic:cNvPicPr>
                         </pic:nvPicPr>
                         <pic:blipFill>
-                          <a:blip r:embed="rId21">
+                          <a:blip r:embed="rId22">
                             <a:extLst>
                               <a:ext uri="{28A0092B-C50C-407E-A947-70E740481C1C}">
                                 <a14:useLocalDpi xmlns:a14="http://schemas.microsoft.com/office/drawing/2010/main" val="0"/>
@@ -4129,8 +4175,6 @@
             <w:r>
               <w:t>I had not put it into the sequence and still had previous values from before.  I would need to add crocmove to the sequence and then run the sequence.</w:t>
             </w:r>
-            <w:bookmarkStart w:id="0" w:name="_GoBack"/>
-            <w:bookmarkEnd w:id="0"/>
           </w:p>
         </w:tc>
       </w:tr>
@@ -5474,8 +5518,8 @@
       </w:pPr>
     </w:p>
     <w:sectPr>
-      <w:headerReference w:type="default" r:id="rId22"/>
-      <w:footerReference w:type="default" r:id="rId23"/>
+      <w:headerReference w:type="default" r:id="rId23"/>
+      <w:footerReference w:type="default" r:id="rId24"/>
       <w:pgSz w:w="15840" w:h="12240" w:orient="landscape"/>
       <w:pgMar w:top="1440" w:right="1440" w:bottom="1440" w:left="1440" w:header="720" w:footer="864" w:gutter="0"/>
       <w:cols w:space="720"/>
@@ -5537,7 +5581,7 @@
       <w:rPr>
         <w:noProof/>
       </w:rPr>
-      <w:t>9</w:t>
+      <w:t>2</w:t>
     </w:r>
     <w:r>
       <w:fldChar w:fldCharType="end"/>
@@ -5545,27 +5589,14 @@
     <w:r>
       <w:t xml:space="preserve"> of </w:t>
     </w:r>
-    <w:r>
-      <w:fldChar w:fldCharType="begin"/>
-    </w:r>
-    <w:r>
-      <w:instrText xml:space="preserve"> NUMPAGES </w:instrText>
-    </w:r>
-    <w:r>
-      <w:fldChar w:fldCharType="separate"/>
-    </w:r>
-    <w:r>
-      <w:rPr>
-        <w:noProof/>
-      </w:rPr>
-      <w:t>11</w:t>
-    </w:r>
-    <w:r>
-      <w:rPr>
-        <w:noProof/>
-      </w:rPr>
-      <w:fldChar w:fldCharType="end"/>
-    </w:r>
+    <w:fldSimple w:instr=" NUMPAGES ">
+      <w:r>
+        <w:rPr>
+          <w:noProof/>
+        </w:rPr>
+        <w:t>11</w:t>
+      </w:r>
+    </w:fldSimple>
   </w:p>
 </w:ftr>
 </file>

</xml_diff>

<commit_message>
changes made to checkpoint document and koala now can only jump once until it hits the ground.
</commit_message>
<xml_diff>
--- a/Independent_Study_Project_-_Checkpoint_1.docx
+++ b/Independent_Study_Project_-_Checkpoint_1.docx
@@ -410,7 +410,7 @@
             </w:tcMar>
           </w:tcPr>
           <w:p>
-            <w:hyperlink r:id="rId7" w:history="1">
+            <w:hyperlink r:id="rId7" w:anchor="L86" w:history="1">
               <w:r>
                 <w:rPr>
                   <w:rStyle w:val="Hyperlink"/>
@@ -447,7 +447,7 @@
             </w:tcMar>
           </w:tcPr>
           <w:p>
-            <w:hyperlink r:id="rId8" w:history="1">
+            <w:hyperlink r:id="rId8" w:anchor="L13" w:history="1">
               <w:r>
                 <w:rPr>
                   <w:rStyle w:val="Hyperlink"/>
@@ -723,19 +723,7 @@
                 <w:rPr>
                   <w:rStyle w:val="Hyperlink"/>
                 </w:rPr>
-                <w:t>https://github.com/rsgc-harris-e/platform-man/commit/55a69d27fb90a130385bdedd27394b5fc60889e6#diff-38fba5111afb5a7b401ea1d9b426</w:t>
-              </w:r>
-              <w:r>
-                <w:rPr>
-                  <w:rStyle w:val="Hyperlink"/>
-                </w:rPr>
-                <w:t>7</w:t>
-              </w:r>
-              <w:r>
-                <w:rPr>
-                  <w:rStyle w:val="Hyperlink"/>
-                </w:rPr>
-                <w:t>8a5R33</w:t>
+                <w:t>https://github.com/rsgc-harris-e/platform-man/commit/55a69d27fb90a130385bdedd27394b5fc60889e6#diff-38fba5111afb5a7b401ea1d9b42678a5R33</w:t>
               </w:r>
             </w:hyperlink>
           </w:p>
@@ -766,7 +754,7 @@
             </w:tcMar>
           </w:tcPr>
           <w:p>
-            <w:hyperlink r:id="rId10" w:history="1">
+            <w:hyperlink r:id="rId10" w:anchor="diff-38fba5111afb5a7b401ea1d9b42678a5R66" w:history="1">
               <w:r>
                 <w:rPr>
                   <w:rStyle w:val="Hyperlink"/>
@@ -926,29 +914,11 @@
       </w:pPr>
       <w:r>
         <w:rPr>
-          <w:rFonts w:ascii="Arial Unicode MS" w:hAnsi="Arial Unicode MS"/>
-          <w:sz w:val="20"/>
-          <w:szCs w:val="20"/>
-        </w:rPr>
-        <w:br w:type="page"/>
-      </w:r>
-    </w:p>
-    <w:p>
-      <w:pPr>
-        <w:pStyle w:val="Body"/>
-        <w:rPr>
-          <w:sz w:val="20"/>
-          <w:szCs w:val="20"/>
-        </w:rPr>
-      </w:pPr>
-      <w:r>
-        <w:rPr>
           <w:b/>
           <w:bCs/>
           <w:sz w:val="20"/>
           <w:szCs w:val="20"/>
         </w:rPr>
-        <w:lastRenderedPageBreak/>
         <w:t>A1.4</w:t>
       </w:r>
       <w:r>
@@ -956,16 +926,7 @@
           <w:sz w:val="20"/>
           <w:szCs w:val="20"/>
         </w:rPr>
-        <w:t xml:space="preserve"> demonstrate the ability to use Boolean operators (e.g., AND, OR, NOT), comparison operators (i.e., equal to, not equal to, greater than, less than, greater than or equal to, less than or equal to), arithmetic operators (e.g., addition, subtraction, multiplication, division, exponentiation, parentheses), and order of operations correctly in computer p</w:t>
-      </w:r>
-      <w:bookmarkStart w:id="0" w:name="_GoBack"/>
-      <w:bookmarkEnd w:id="0"/>
-      <w:r>
-        <w:rPr>
-          <w:sz w:val="20"/>
-          <w:szCs w:val="20"/>
-        </w:rPr>
-        <w:t>rograms;</w:t>
+        <w:t xml:space="preserve"> demonstrate the ability to use Boolean operators (e.g., AND, OR, NOT), comparison operators (i.e., equal to, not equal to, greater than, less than, greater than or equal to, less than or equal to), arithmetic operators (e.g., addition, subtraction, multiplication, division, exponentiation, parentheses), and order of operations correctly in computer programs;</w:t>
       </w:r>
     </w:p>
     <w:p>
@@ -1127,6 +1088,47 @@
           </w:p>
         </w:tc>
       </w:tr>
+      <w:tr>
+        <w:tblPrEx>
+          <w:shd w:val="clear" w:color="auto" w:fill="auto"/>
+        </w:tblPrEx>
+        <w:trPr>
+          <w:trHeight w:val="306"/>
+        </w:trPr>
+        <w:tc>
+          <w:tcPr>
+            <w:tcW w:w="12955" w:type="dxa"/>
+            <w:tcBorders>
+              <w:top w:val="single" w:sz="2" w:space="0" w:color="000000"/>
+              <w:left w:val="single" w:sz="2" w:space="0" w:color="000000"/>
+              <w:bottom w:val="single" w:sz="2" w:space="0" w:color="000000"/>
+              <w:right w:val="single" w:sz="2" w:space="0" w:color="000000"/>
+            </w:tcBorders>
+            <w:shd w:val="clear" w:color="auto" w:fill="EEEEEE"/>
+            <w:tcMar>
+              <w:top w:w="80" w:type="dxa"/>
+              <w:left w:w="80" w:type="dxa"/>
+              <w:bottom w:w="80" w:type="dxa"/>
+              <w:right w:w="80" w:type="dxa"/>
+            </w:tcMar>
+          </w:tcPr>
+          <w:p>
+            <w:hyperlink r:id="rId13" w:anchor="L39" w:history="1">
+              <w:r>
+                <w:rPr>
+                  <w:rStyle w:val="Hyperlink"/>
+                </w:rPr>
+                <w:t>https://github.com/rsgc-harris-e/platform-man/blob/f4f3b288a6bea985a2ca30f784b97b5758ca6f45/platform%20man/GameScene.swift#L39</w:t>
+              </w:r>
+            </w:hyperlink>
+          </w:p>
+          <w:p>
+            <w:r>
+              <w:t>equal to operator used</w:t>
+            </w:r>
+          </w:p>
+        </w:tc>
+      </w:tr>
     </w:tbl>
     <w:p>
       <w:pPr>
@@ -1385,10 +1387,16 @@
             </w:tcMar>
           </w:tcPr>
           <w:p>
-            <w:r>
-              <w:t>https://github.com/rsgc-harris-e/platform-man/commit/e26b09ede6b2bc3846ba416f7a38b844a4c99671#diff-38fba5111afb5a7b401ea1d9b42678a5R39</w:t>
-            </w:r>
+            <w:hyperlink r:id="rId14" w:anchor="L125" w:history="1">
+              <w:r>
+                <w:rPr>
+                  <w:rStyle w:val="Hyperlink"/>
+                </w:rPr>
+                <w:t>https://github.com/rsgc-harris-e/platform-man/blob/f4f3b288a6bea985a2ca30f784b97b5758ca6f45/platform%20man/GameScene.swift#L125</w:t>
+              </w:r>
+            </w:hyperlink>
           </w:p>
+          <w:p/>
         </w:tc>
       </w:tr>
       <w:tr>
@@ -1396,7 +1404,7 @@
           <w:shd w:val="clear" w:color="auto" w:fill="auto"/>
         </w:tblPrEx>
         <w:trPr>
-          <w:trHeight w:val="279"/>
+          <w:trHeight w:val="293"/>
         </w:trPr>
         <w:tc>
           <w:tcPr>
@@ -1416,12 +1424,12 @@
             </w:tcMar>
           </w:tcPr>
           <w:p>
-            <w:hyperlink r:id="rId13" w:anchor="diff-38fba5111afb5a7b401ea1d9b42678a5R23" w:history="1">
+            <w:hyperlink r:id="rId15" w:anchor="L51" w:history="1">
               <w:r>
                 <w:rPr>
                   <w:rStyle w:val="Hyperlink"/>
                 </w:rPr>
-                <w:t>https://github.com/rsgc-harris-e/platform-man/commit/e26b09ede6b2bc3846ba416f7a38b844a4c99671#diff-38fba5111afb5a7b401ea1d9b42678a5R23</w:t>
+                <w:t>https://github.com/rsgc-harris-e/platform-man/blob/2e64308b922941be7bc4740c2ba785778fd2275f/platform%20man/GameScene.swift#L51</w:t>
               </w:r>
             </w:hyperlink>
           </w:p>
@@ -1693,12 +1701,12 @@
             </w:tcMar>
           </w:tcPr>
           <w:p>
-            <w:hyperlink r:id="rId14" w:anchor="diff-38fba5111afb5a7b401ea1d9b42678a5R84" w:history="1">
+            <w:hyperlink r:id="rId16" w:anchor="L64" w:history="1">
               <w:r>
                 <w:rPr>
                   <w:rStyle w:val="Hyperlink"/>
                 </w:rPr>
-                <w:t>https://github.com/rsgc-harris-e/platform-man/commit/42fd6a8145d4356d4adeb976b31c57c74bb76466#diff-38fba5111afb5a7b401ea1d9b42678a5R84</w:t>
+                <w:t>https://github.com/rsgc-harris-e/platform-man/blob/2e64308b922941be7bc4740c2ba785778fd2275f/platform%20man/GameScene.swift#L64</w:t>
               </w:r>
             </w:hyperlink>
           </w:p>
@@ -1710,7 +1718,7 @@
           <w:shd w:val="clear" w:color="auto" w:fill="auto"/>
         </w:tblPrEx>
         <w:trPr>
-          <w:trHeight w:val="307"/>
+          <w:trHeight w:val="38"/>
         </w:trPr>
         <w:tc>
           <w:tcPr>
@@ -1730,338 +1738,16 @@
             </w:tcMar>
           </w:tcPr>
           <w:p>
-            <w:r>
-              <w:t>https://github.com/rsgc-harris-e/platform-man/commit/578e51cf55cdc998129f0b05836bdc18a5878bd0#diff-38fba5111afb5a7b401ea1d9b42678a5R76</w:t>
-            </w:r>
-          </w:p>
-        </w:tc>
-      </w:tr>
-    </w:tbl>
-    <w:p>
-      <w:pPr>
-        <w:pStyle w:val="Body"/>
-        <w:rPr>
-          <w:sz w:val="20"/>
-          <w:szCs w:val="20"/>
-        </w:rPr>
-      </w:pPr>
-    </w:p>
-    <w:p>
-      <w:pPr>
-        <w:pStyle w:val="Body"/>
-        <w:rPr>
-          <w:sz w:val="20"/>
-          <w:szCs w:val="20"/>
-        </w:rPr>
-      </w:pPr>
-    </w:p>
-    <w:p>
-      <w:pPr>
-        <w:pStyle w:val="Body"/>
-        <w:rPr>
-          <w:b/>
-          <w:bCs/>
-          <w:sz w:val="20"/>
-          <w:szCs w:val="20"/>
-        </w:rPr>
-      </w:pPr>
-      <w:r>
-        <w:rPr>
-          <w:b/>
-          <w:bCs/>
-          <w:sz w:val="20"/>
-          <w:szCs w:val="20"/>
-        </w:rPr>
-        <w:t>Overall rating on this standard</w:t>
-      </w:r>
-      <w:r>
-        <w:rPr>
-          <w:sz w:val="20"/>
-          <w:szCs w:val="20"/>
-        </w:rPr>
-        <w:t xml:space="preserve">: </w:t>
-      </w:r>
-      <w:r>
-        <w:rPr>
-          <w:rFonts w:ascii="Arial Unicode MS" w:hAnsi="Arial Unicode MS"/>
-          <w:sz w:val="20"/>
-          <w:szCs w:val="20"/>
-          <w:highlight w:val="yellow"/>
-        </w:rPr>
-        <w:t>✩</w:t>
-      </w:r>
-      <w:r>
-        <w:rPr>
-          <w:sz w:val="20"/>
-          <w:szCs w:val="20"/>
-          <w:highlight w:val="yellow"/>
-        </w:rPr>
-        <w:t xml:space="preserve"> </w:t>
-      </w:r>
-      <w:r>
-        <w:rPr>
-          <w:rFonts w:ascii="Arial Unicode MS" w:hAnsi="Arial Unicode MS"/>
-          <w:sz w:val="20"/>
-          <w:szCs w:val="20"/>
-          <w:highlight w:val="yellow"/>
-        </w:rPr>
-        <w:t>✩</w:t>
-      </w:r>
-      <w:r>
-        <w:rPr>
-          <w:sz w:val="20"/>
-          <w:szCs w:val="20"/>
-          <w:highlight w:val="yellow"/>
-        </w:rPr>
-        <w:t xml:space="preserve"> </w:t>
-      </w:r>
-      <w:r>
-        <w:rPr>
-          <w:rFonts w:ascii="Arial Unicode MS" w:hAnsi="Arial Unicode MS"/>
-          <w:sz w:val="20"/>
-          <w:szCs w:val="20"/>
-          <w:highlight w:val="yellow"/>
-        </w:rPr>
-        <w:t>✩</w:t>
-      </w:r>
-      <w:r>
-        <w:rPr>
-          <w:sz w:val="20"/>
-          <w:szCs w:val="20"/>
-          <w:highlight w:val="yellow"/>
-        </w:rPr>
-        <w:t xml:space="preserve"> </w:t>
-      </w:r>
-      <w:r>
-        <w:rPr>
-          <w:rFonts w:ascii="Arial Unicode MS" w:hAnsi="Arial Unicode MS"/>
-          <w:sz w:val="20"/>
-          <w:szCs w:val="20"/>
-          <w:highlight w:val="yellow"/>
-        </w:rPr>
-        <w:t>✩</w:t>
-      </w:r>
-      <w:r>
-        <w:rPr>
-          <w:sz w:val="20"/>
-          <w:szCs w:val="20"/>
-        </w:rPr>
-        <w:t xml:space="preserve"> </w:t>
-      </w:r>
-      <w:r>
-        <w:rPr>
-          <w:rFonts w:ascii="Arial Unicode MS" w:hAnsi="Arial Unicode MS"/>
-          <w:sz w:val="20"/>
-          <w:szCs w:val="20"/>
-        </w:rPr>
-        <w:t>✩</w:t>
-      </w:r>
-    </w:p>
-    <w:p>
-      <w:pPr>
-        <w:pStyle w:val="Body"/>
-        <w:rPr>
-          <w:sz w:val="20"/>
-          <w:szCs w:val="20"/>
-        </w:rPr>
-      </w:pPr>
-    </w:p>
-    <w:p>
-      <w:pPr>
-        <w:pStyle w:val="Body"/>
-        <w:rPr>
-          <w:sz w:val="20"/>
-          <w:szCs w:val="20"/>
-        </w:rPr>
-      </w:pPr>
-    </w:p>
-    <w:p>
-      <w:pPr>
-        <w:pStyle w:val="Heading3"/>
-        <w:rPr>
-          <w:sz w:val="22"/>
-          <w:szCs w:val="22"/>
-        </w:rPr>
-      </w:pPr>
-      <w:r>
-        <w:t>A2. Control Structures and Simple Algorithms</w:t>
-      </w:r>
-      <w:r>
-        <w:rPr>
-          <w:rFonts w:ascii="Arial Unicode MS" w:hAnsi="Arial Unicode MS"/>
-        </w:rPr>
-        <w:br/>
-      </w:r>
-      <w:r>
-        <w:rPr>
-          <w:sz w:val="22"/>
-          <w:szCs w:val="22"/>
-        </w:rPr>
-        <w:t>Demonstrate the ability to use control structures and simple algorithms in computer programs;</w:t>
-      </w:r>
-    </w:p>
-    <w:p>
-      <w:pPr>
-        <w:pStyle w:val="Body"/>
-      </w:pPr>
-    </w:p>
-    <w:p>
-      <w:pPr>
-        <w:pStyle w:val="Body"/>
-        <w:rPr>
-          <w:sz w:val="20"/>
-          <w:szCs w:val="20"/>
-        </w:rPr>
-      </w:pPr>
-      <w:r>
-        <w:rPr>
-          <w:b/>
-          <w:bCs/>
-          <w:sz w:val="20"/>
-          <w:szCs w:val="20"/>
-        </w:rPr>
-        <w:t>A2.1</w:t>
-      </w:r>
-      <w:r>
-        <w:rPr>
-          <w:sz w:val="20"/>
-          <w:szCs w:val="20"/>
-        </w:rPr>
-        <w:t xml:space="preserve"> write programs that incorporate user input, processing, and screen output;</w:t>
-      </w:r>
-    </w:p>
-    <w:p>
-      <w:pPr>
-        <w:pStyle w:val="Body"/>
-        <w:rPr>
-          <w:sz w:val="20"/>
-          <w:szCs w:val="20"/>
-        </w:rPr>
-      </w:pPr>
-    </w:p>
-    <w:tbl>
-      <w:tblPr>
-        <w:tblW w:w="12955" w:type="dxa"/>
-        <w:tblInd w:w="108" w:type="dxa"/>
-        <w:tblBorders>
-          <w:top w:val="single" w:sz="2" w:space="0" w:color="000000"/>
-          <w:left w:val="single" w:sz="2" w:space="0" w:color="000000"/>
-          <w:bottom w:val="single" w:sz="2" w:space="0" w:color="000000"/>
-          <w:right w:val="single" w:sz="2" w:space="0" w:color="000000"/>
-          <w:insideH w:val="single" w:sz="2" w:space="0" w:color="000000"/>
-          <w:insideV w:val="single" w:sz="2" w:space="0" w:color="000000"/>
-        </w:tblBorders>
-        <w:shd w:val="clear" w:color="auto" w:fill="BDC0BF"/>
-        <w:tblLayout w:type="fixed"/>
-        <w:tblLook w:val="04A0" w:firstRow="1" w:lastRow="0" w:firstColumn="1" w:lastColumn="0" w:noHBand="0" w:noVBand="1"/>
-      </w:tblPr>
-      <w:tblGrid>
-        <w:gridCol w:w="12955"/>
-      </w:tblGrid>
-      <w:tr>
-        <w:trPr>
-          <w:trHeight w:val="279"/>
-          <w:tblHeader/>
-        </w:trPr>
-        <w:tc>
-          <w:tcPr>
-            <w:tcW w:w="12955" w:type="dxa"/>
-            <w:tcBorders>
-              <w:top w:val="single" w:sz="2" w:space="0" w:color="000000"/>
-              <w:left w:val="single" w:sz="2" w:space="0" w:color="000000"/>
-              <w:bottom w:val="single" w:sz="4" w:space="0" w:color="000000"/>
-              <w:right w:val="single" w:sz="2" w:space="0" w:color="000000"/>
-            </w:tcBorders>
-            <w:shd w:val="clear" w:color="auto" w:fill="BDC0BF"/>
-            <w:tcMar>
-              <w:top w:w="80" w:type="dxa"/>
-              <w:left w:w="80" w:type="dxa"/>
-              <w:bottom w:w="80" w:type="dxa"/>
-              <w:right w:w="80" w:type="dxa"/>
-            </w:tcMar>
-          </w:tcPr>
-          <w:p>
-            <w:pPr>
-              <w:pStyle w:val="TableStyle1"/>
-            </w:pPr>
-            <w:r>
-              <w:t>Evidence:</w:t>
-            </w:r>
-            <w:r>
-              <w:rPr>
-                <w:b w:val="0"/>
-                <w:bCs w:val="0"/>
-              </w:rPr>
-              <w:t xml:space="preserve"> provide link(s) where possible, optionally provide brief explanatory text, add rows as needed</w:t>
-            </w:r>
-          </w:p>
-        </w:tc>
-      </w:tr>
-      <w:tr>
-        <w:tblPrEx>
-          <w:shd w:val="clear" w:color="auto" w:fill="auto"/>
-        </w:tblPrEx>
-        <w:trPr>
-          <w:trHeight w:val="279"/>
-        </w:trPr>
-        <w:tc>
-          <w:tcPr>
-            <w:tcW w:w="12955" w:type="dxa"/>
-            <w:tcBorders>
-              <w:top w:val="single" w:sz="4" w:space="0" w:color="000000"/>
-              <w:left w:val="single" w:sz="2" w:space="0" w:color="000000"/>
-              <w:bottom w:val="single" w:sz="2" w:space="0" w:color="000000"/>
-              <w:right w:val="single" w:sz="2" w:space="0" w:color="000000"/>
-            </w:tcBorders>
-            <w:shd w:val="clear" w:color="auto" w:fill="auto"/>
-            <w:tcMar>
-              <w:top w:w="80" w:type="dxa"/>
-              <w:left w:w="80" w:type="dxa"/>
-              <w:bottom w:w="80" w:type="dxa"/>
-              <w:right w:w="80" w:type="dxa"/>
-            </w:tcMar>
-          </w:tcPr>
-          <w:p>
-            <w:hyperlink r:id="rId15" w:anchor="L54-L57" w:history="1">
+            <w:hyperlink r:id="rId17" w:anchor="L50" w:history="1">
               <w:r>
                 <w:rPr>
                   <w:rStyle w:val="Hyperlink"/>
                 </w:rPr>
-                <w:t>https://github.com/rsgc-harris-e/platform-man/blob/cbbdcd397b953bf813d348d9387e7ece2163596c/platform%20man/GameScene.swift#L54-L57</w:t>
+                <w:t>https://github.com/rsgc-harris-e/platform-man/blob/2e64308b922941be7bc4740c2ba785778fd2275f/platform%20man/GameScene.swift#L50</w:t>
               </w:r>
             </w:hyperlink>
           </w:p>
-        </w:tc>
-      </w:tr>
-      <w:tr>
-        <w:tblPrEx>
-          <w:shd w:val="clear" w:color="auto" w:fill="auto"/>
-        </w:tblPrEx>
-        <w:trPr>
-          <w:trHeight w:val="279"/>
-        </w:trPr>
-        <w:tc>
-          <w:tcPr>
-            <w:tcW w:w="12955" w:type="dxa"/>
-            <w:tcBorders>
-              <w:top w:val="single" w:sz="2" w:space="0" w:color="000000"/>
-              <w:left w:val="single" w:sz="2" w:space="0" w:color="000000"/>
-              <w:bottom w:val="single" w:sz="2" w:space="0" w:color="000000"/>
-              <w:right w:val="single" w:sz="2" w:space="0" w:color="000000"/>
-            </w:tcBorders>
-            <w:shd w:val="clear" w:color="auto" w:fill="EEEEEE"/>
-            <w:tcMar>
-              <w:top w:w="80" w:type="dxa"/>
-              <w:left w:w="80" w:type="dxa"/>
-              <w:bottom w:w="80" w:type="dxa"/>
-              <w:right w:w="80" w:type="dxa"/>
-            </w:tcMar>
-          </w:tcPr>
-          <w:p>
-            <w:r>
-              <w:t>https://github.com/rsgc-harris-e/platform-man/blob/cbbdcd397b953bf813d348d9387e7ece2163596c/platform%20man/GameScene.swift#L96-L104</w:t>
-            </w:r>
-          </w:p>
+          <w:p/>
         </w:tc>
       </w:tr>
     </w:tbl>
@@ -2205,6 +1891,36 @@
     </w:p>
     <w:p>
       <w:pPr>
+        <w:pStyle w:val="Heading3"/>
+        <w:rPr>
+          <w:sz w:val="22"/>
+          <w:szCs w:val="22"/>
+        </w:rPr>
+      </w:pPr>
+      <w:r>
+        <w:t>A2. Control Structures and Simple Algorithms</w:t>
+      </w:r>
+      <w:r>
+        <w:rPr>
+          <w:rFonts w:ascii="Arial Unicode MS" w:hAnsi="Arial Unicode MS"/>
+        </w:rPr>
+        <w:br/>
+      </w:r>
+      <w:r>
+        <w:rPr>
+          <w:sz w:val="22"/>
+          <w:szCs w:val="22"/>
+        </w:rPr>
+        <w:t>Demonstrate the ability to use control structures and simple algorithms in computer programs;</w:t>
+      </w:r>
+    </w:p>
+    <w:p>
+      <w:pPr>
+        <w:pStyle w:val="Body"/>
+      </w:pPr>
+    </w:p>
+    <w:p>
+      <w:pPr>
         <w:pStyle w:val="Body"/>
         <w:rPr>
           <w:sz w:val="20"/>
@@ -2218,14 +1934,14 @@
           <w:sz w:val="20"/>
           <w:szCs w:val="20"/>
         </w:rPr>
-        <w:t>A2.2</w:t>
-      </w:r>
-      <w:r>
-        <w:rPr>
-          <w:sz w:val="20"/>
-          <w:szCs w:val="20"/>
-        </w:rPr>
-        <w:t xml:space="preserve"> use sequence, selection, and repetition control structures to create programming solutions;</w:t>
+        <w:t>A2.1</w:t>
+      </w:r>
+      <w:r>
+        <w:rPr>
+          <w:sz w:val="20"/>
+          <w:szCs w:val="20"/>
+        </w:rPr>
+        <w:t xml:space="preserve"> write programs that incorporate user input, processing, and screen output;</w:t>
       </w:r>
     </w:p>
     <w:p>
@@ -2321,16 +2037,23 @@
             </w:tcMar>
           </w:tcPr>
           <w:p>
-            <w:hyperlink r:id="rId16" w:anchor="L75-L76" w:history="1">
+            <w:pPr>
+              <w:rPr>
+                <w:rStyle w:val="Hyperlink"/>
+              </w:rPr>
+            </w:pPr>
+            <w:hyperlink r:id="rId18" w:anchor="L54-L57" w:history="1">
               <w:r>
                 <w:rPr>
                   <w:rStyle w:val="Hyperlink"/>
                 </w:rPr>
-                <w:t>https://github.com/rsgc-harris-e/platform-man/blob/cbbdcd397b953bf813d348d9387e7ece2163596c/platform%20man/GameScene.swift#L75-L76</w:t>
+                <w:t>https://github.com/rsgc-harris-e/platform-man/blob/cbbdcd397b953bf813d348d9387e7ece2163596c/platform%20man/GameScene.swift#L54-L57</w:t>
               </w:r>
             </w:hyperlink>
+          </w:p>
+          <w:p>
             <w:r>
-              <w:t xml:space="preserve"> </w:t>
+              <w:t>if screen is tapped apply 1200 y units impulse on the koala physics body.</w:t>
             </w:r>
           </w:p>
         </w:tc>
@@ -2340,7 +2063,7 @@
           <w:shd w:val="clear" w:color="auto" w:fill="auto"/>
         </w:tblPrEx>
         <w:trPr>
-          <w:trHeight w:val="307"/>
+          <w:trHeight w:val="279"/>
         </w:trPr>
         <w:tc>
           <w:tcPr>
@@ -2360,19 +2083,20 @@
             </w:tcMar>
           </w:tcPr>
           <w:p>
-            <w:hyperlink r:id="rId17" w:anchor="L36-L38" w:history="1">
+            <w:hyperlink r:id="rId19" w:history="1">
               <w:r>
                 <w:rPr>
                   <w:rStyle w:val="Hyperlink"/>
                 </w:rPr>
-                <w:t>https://github.com/rsgc-harris-e/platform-man/blob/cbbdcd397b953bf813d348d9387e7ece2163596c/platform%20man/GameScene.swift#L36-L38</w:t>
+                <w:t>https://github.com/rsgc-harris-e/platform-man/blob/cbbdcd397b953bf813d348d9387e7ece2163596c/platform%20man/GameScene.swift#L96-L104</w:t>
               </w:r>
             </w:hyperlink>
+          </w:p>
+          <w:p>
             <w:r>
-              <w:t xml:space="preserve"> </w:t>
+              <w:t xml:space="preserve">when koala hits snake the snake is removed from game scene and the score goes up by 1. </w:t>
             </w:r>
           </w:p>
-          <w:p/>
         </w:tc>
       </w:tr>
     </w:tbl>
@@ -2529,14 +2253,14 @@
           <w:sz w:val="20"/>
           <w:szCs w:val="20"/>
         </w:rPr>
-        <w:t>A2.3</w:t>
-      </w:r>
-      <w:r>
-        <w:rPr>
-          <w:sz w:val="20"/>
-          <w:szCs w:val="20"/>
-        </w:rPr>
-        <w:t xml:space="preserve"> write algorithms with nested structures (e.g., to count elements in an array, calculate a total, find highest or lowest value, or perform a linear search).</w:t>
+        <w:t>A2.2</w:t>
+      </w:r>
+      <w:r>
+        <w:rPr>
+          <w:sz w:val="20"/>
+          <w:szCs w:val="20"/>
+        </w:rPr>
+        <w:t xml:space="preserve"> use sequence, selection, and repetition control structures to create programming solutions;</w:t>
       </w:r>
     </w:p>
     <w:p>
@@ -2631,15 +2355,16 @@
             </w:tcMar>
           </w:tcPr>
           <w:p>
-            <w:hyperlink r:id="rId18" w:anchor="L96-L104" w:history="1">
+            <w:hyperlink r:id="rId20" w:history="1">
               <w:r>
                 <w:rPr>
                   <w:rStyle w:val="Hyperlink"/>
                 </w:rPr>
-                <w:t>https://github.com/rsgc-harris-e/platform-man/blob/cbbdcd397b953bf813d348d9387e7ece2163596c/platform%20man/GameScene.swift#L96-L104</w:t>
+                <w:t>https://github.com/rsgc-harris-e/platform-man/blob/519ab5fbb6b3ce23f57c8714d385448aab63e5ac/platform%20man/GameScene.swift#L134-L136</w:t>
               </w:r>
             </w:hyperlink>
           </w:p>
+          <w:p/>
           <w:p/>
         </w:tc>
       </w:tr>
@@ -2648,7 +2373,7 @@
           <w:shd w:val="clear" w:color="auto" w:fill="auto"/>
         </w:tblPrEx>
         <w:trPr>
-          <w:trHeight w:val="279"/>
+          <w:trHeight w:val="307"/>
         </w:trPr>
         <w:tc>
           <w:tcPr>
@@ -2668,14 +2393,17 @@
             </w:tcMar>
           </w:tcPr>
           <w:p>
-            <w:hyperlink r:id="rId19" w:anchor="L88-L90" w:history="1">
+            <w:hyperlink r:id="rId21" w:history="1">
               <w:r>
                 <w:rPr>
                   <w:rStyle w:val="Hyperlink"/>
                 </w:rPr>
-                <w:t>https://github.com/rsgc-harris-e/platform-man/blob/cbbdcd397b953bf813d348d9387e7ece2163596c/platform%20man/GameScene.swift#L88-L90</w:t>
+                <w:t>https://github.com/rsgc-harris-e/platform-man/blob/f4f3b288a6bea985a2ca30f784b97b5758ca6f45/platform%20man/GameScene.swift#L125</w:t>
               </w:r>
             </w:hyperlink>
+            <w:r>
+              <w:t xml:space="preserve"> </w:t>
+            </w:r>
           </w:p>
           <w:p/>
         </w:tc>
@@ -2698,6 +2426,8 @@
           <w:szCs w:val="20"/>
         </w:rPr>
       </w:pPr>
+      <w:bookmarkStart w:id="0" w:name="_GoBack"/>
+      <w:bookmarkEnd w:id="0"/>
     </w:p>
     <w:p>
       <w:pPr>
@@ -2772,6 +2502,7 @@
         <w:rPr>
           <w:sz w:val="20"/>
           <w:szCs w:val="20"/>
+          <w:highlight w:val="yellow"/>
         </w:rPr>
         <w:t xml:space="preserve"> </w:t>
       </w:r>
@@ -2780,6 +2511,7 @@
           <w:rFonts w:ascii="Arial Unicode MS" w:hAnsi="Arial Unicode MS"/>
           <w:sz w:val="20"/>
           <w:szCs w:val="20"/>
+          <w:highlight w:val="yellow"/>
         </w:rPr>
         <w:t>✩</w:t>
       </w:r>
@@ -2801,31 +2533,21 @@
     </w:p>
     <w:p>
       <w:pPr>
-        <w:pStyle w:val="Heading3"/>
-        <w:rPr>
-          <w:sz w:val="22"/>
-          <w:szCs w:val="22"/>
-        </w:rPr>
-      </w:pPr>
-      <w:r>
-        <w:t>A3. Subprograms</w:t>
-      </w:r>
-      <w:r>
-        <w:rPr>
-          <w:rFonts w:ascii="Arial Unicode MS" w:hAnsi="Arial Unicode MS"/>
-        </w:rPr>
-        <w:br/>
-      </w:r>
-      <w:r>
-        <w:t>D</w:t>
-      </w:r>
-      <w:r>
-        <w:rPr>
-          <w:sz w:val="22"/>
-          <w:szCs w:val="22"/>
-        </w:rPr>
-        <w:t>emonstrate the ability to use subprograms within computer programs;</w:t>
-      </w:r>
+        <w:pStyle w:val="Body"/>
+        <w:rPr>
+          <w:sz w:val="20"/>
+          <w:szCs w:val="20"/>
+        </w:rPr>
+      </w:pPr>
+    </w:p>
+    <w:p>
+      <w:pPr>
+        <w:pStyle w:val="Body"/>
+        <w:rPr>
+          <w:sz w:val="20"/>
+          <w:szCs w:val="20"/>
+        </w:rPr>
+      </w:pPr>
     </w:p>
     <w:p>
       <w:pPr>
@@ -2842,14 +2564,14 @@
           <w:sz w:val="20"/>
           <w:szCs w:val="20"/>
         </w:rPr>
-        <w:t>A3.1</w:t>
-      </w:r>
-      <w:r>
-        <w:rPr>
-          <w:sz w:val="20"/>
-          <w:szCs w:val="20"/>
-        </w:rPr>
-        <w:t xml:space="preserve"> demonstrate the ability to use existing sub-programs (e.g., random number generator, substring, absolute value) within computer programs; </w:t>
+        <w:t>A2.3</w:t>
+      </w:r>
+      <w:r>
+        <w:rPr>
+          <w:sz w:val="20"/>
+          <w:szCs w:val="20"/>
+        </w:rPr>
+        <w:t xml:space="preserve"> write algorithms with nested structures (e.g., to count elements in an array, calculate a total, find highest or lowest value, or perform a linear search).</w:t>
       </w:r>
     </w:p>
     <w:p>
@@ -2944,6 +2666,16 @@
               <w:right w:w="80" w:type="dxa"/>
             </w:tcMar>
           </w:tcPr>
+          <w:p>
+            <w:hyperlink r:id="rId22" w:history="1">
+              <w:r>
+                <w:rPr>
+                  <w:rStyle w:val="Hyperlink"/>
+                </w:rPr>
+                <w:t>https://github.com/rsgc-harris-e/platform-man/blob/cbbdcd397b953bf813d348d9387e7ece2163596c/platform%20man/GameScene.swift#L79-L83</w:t>
+              </w:r>
+            </w:hyperlink>
+          </w:p>
           <w:p/>
         </w:tc>
       </w:tr>
@@ -2952,7 +2684,7 @@
           <w:shd w:val="clear" w:color="auto" w:fill="auto"/>
         </w:tblPrEx>
         <w:trPr>
-          <w:trHeight w:val="279"/>
+          <w:trHeight w:val="306"/>
         </w:trPr>
         <w:tc>
           <w:tcPr>
@@ -2971,6 +2703,19 @@
               <w:right w:w="80" w:type="dxa"/>
             </w:tcMar>
           </w:tcPr>
+          <w:p>
+            <w:hyperlink r:id="rId23" w:history="1">
+              <w:r>
+                <w:rPr>
+                  <w:rStyle w:val="Hyperlink"/>
+                </w:rPr>
+                <w:t>https://github.com/rsgc-harris-e/platform-man/blob/f4f3b288a6bea985a2ca30f784b97b5758ca6f45/platform%20man/GameScene.swift#L137</w:t>
+              </w:r>
+            </w:hyperlink>
+            <w:r>
+              <w:t xml:space="preserve"> </w:t>
+            </w:r>
+          </w:p>
           <w:p/>
         </w:tc>
       </w:tr>
@@ -3024,13 +2769,15 @@
           <w:rFonts w:ascii="Arial Unicode MS" w:hAnsi="Arial Unicode MS"/>
           <w:sz w:val="20"/>
           <w:szCs w:val="20"/>
-        </w:rPr>
-        <w:t>✩</w:t>
-      </w:r>
-      <w:r>
-        <w:rPr>
-          <w:sz w:val="20"/>
-          <w:szCs w:val="20"/>
+          <w:highlight w:val="yellow"/>
+        </w:rPr>
+        <w:t>✩</w:t>
+      </w:r>
+      <w:r>
+        <w:rPr>
+          <w:sz w:val="20"/>
+          <w:szCs w:val="20"/>
+          <w:highlight w:val="yellow"/>
         </w:rPr>
         <w:t xml:space="preserve"> </w:t>
       </w:r>
@@ -3039,13 +2786,15 @@
           <w:rFonts w:ascii="Arial Unicode MS" w:hAnsi="Arial Unicode MS"/>
           <w:sz w:val="20"/>
           <w:szCs w:val="20"/>
-        </w:rPr>
-        <w:t>✩</w:t>
-      </w:r>
-      <w:r>
-        <w:rPr>
-          <w:sz w:val="20"/>
-          <w:szCs w:val="20"/>
+          <w:highlight w:val="yellow"/>
+        </w:rPr>
+        <w:t>✩</w:t>
+      </w:r>
+      <w:r>
+        <w:rPr>
+          <w:sz w:val="20"/>
+          <w:szCs w:val="20"/>
+          <w:highlight w:val="yellow"/>
         </w:rPr>
         <w:t xml:space="preserve"> </w:t>
       </w:r>
@@ -3054,6 +2803,7 @@
           <w:rFonts w:ascii="Arial Unicode MS" w:hAnsi="Arial Unicode MS"/>
           <w:sz w:val="20"/>
           <w:szCs w:val="20"/>
+          <w:highlight w:val="yellow"/>
         </w:rPr>
         <w:t>✩</w:t>
       </w:r>
@@ -3090,25 +2840,39 @@
     </w:p>
     <w:p>
       <w:pPr>
-        <w:pStyle w:val="Body"/>
-        <w:rPr>
-          <w:sz w:val="20"/>
-          <w:szCs w:val="20"/>
-        </w:rPr>
-      </w:pPr>
-    </w:p>
-    <w:p>
-      <w:pPr>
-        <w:pStyle w:val="Body"/>
-        <w:rPr>
-          <w:sz w:val="20"/>
-          <w:szCs w:val="20"/>
-        </w:rPr>
-      </w:pPr>
-    </w:p>
-    <w:p>
-      <w:pPr>
-        <w:pStyle w:val="Body"/>
+        <w:pStyle w:val="Heading3"/>
+        <w:rPr>
+          <w:sz w:val="22"/>
+          <w:szCs w:val="22"/>
+        </w:rPr>
+      </w:pPr>
+      <w:r>
+        <w:t>A3. Subprograms</w:t>
+      </w:r>
+      <w:r>
+        <w:rPr>
+          <w:rFonts w:ascii="Arial Unicode MS" w:hAnsi="Arial Unicode MS"/>
+        </w:rPr>
+        <w:br/>
+      </w:r>
+      <w:r>
+        <w:t>D</w:t>
+      </w:r>
+      <w:r>
+        <w:rPr>
+          <w:sz w:val="22"/>
+          <w:szCs w:val="22"/>
+        </w:rPr>
+        <w:t>emonstrate the ability to use subprograms within computer programs;</w:t>
+      </w:r>
+    </w:p>
+    <w:p>
+      <w:pPr>
+        <w:pStyle w:val="Body"/>
+        <w:rPr>
+          <w:sz w:val="20"/>
+          <w:szCs w:val="20"/>
+        </w:rPr>
       </w:pPr>
       <w:r>
         <w:rPr>
@@ -3117,17 +2881,14 @@
           <w:sz w:val="20"/>
           <w:szCs w:val="20"/>
         </w:rPr>
-        <w:t>A3.2</w:t>
-      </w:r>
-      <w:r>
-        <w:rPr>
-          <w:sz w:val="20"/>
-          <w:szCs w:val="20"/>
-        </w:rPr>
-        <w:t xml:space="preserve"> write subprograms (e.g., functions, procedures) that use parameter passing and appropriate variable scope (e.g., local, global), to perform tasks within programs.</w:t>
-      </w:r>
-      <w:r>
-        <w:t xml:space="preserve"> </w:t>
+        <w:t>A3.1</w:t>
+      </w:r>
+      <w:r>
+        <w:rPr>
+          <w:sz w:val="20"/>
+          <w:szCs w:val="20"/>
+        </w:rPr>
+        <w:t xml:space="preserve"> demonstrate the ability to use existing sub-programs (e.g., random number generator, substring, absolute value) within computer programs; </w:t>
       </w:r>
     </w:p>
     <w:p>
@@ -3222,7 +2983,307 @@
             </w:tcMar>
           </w:tcPr>
           <w:p>
-            <w:hyperlink r:id="rId20" w:anchor="L62-L77" w:history="1">
+            <w:hyperlink r:id="rId24" w:history="1">
+              <w:r>
+                <w:rPr>
+                  <w:rStyle w:val="Hyperlink"/>
+                </w:rPr>
+                <w:t>https://github.com/rsgc-harris-e/platform-man/blob/f4f3b288a6bea985a2ca30f784b97b5758ca6f45/platform%20man/GameScene.swift#L98</w:t>
+              </w:r>
+            </w:hyperlink>
+            <w:r>
+              <w:t xml:space="preserve"> </w:t>
+            </w:r>
+          </w:p>
+        </w:tc>
+      </w:tr>
+      <w:tr>
+        <w:tblPrEx>
+          <w:shd w:val="clear" w:color="auto" w:fill="auto"/>
+        </w:tblPrEx>
+        <w:trPr>
+          <w:trHeight w:val="279"/>
+        </w:trPr>
+        <w:tc>
+          <w:tcPr>
+            <w:tcW w:w="12955" w:type="dxa"/>
+            <w:tcBorders>
+              <w:top w:val="single" w:sz="2" w:space="0" w:color="000000"/>
+              <w:left w:val="single" w:sz="2" w:space="0" w:color="000000"/>
+              <w:bottom w:val="single" w:sz="2" w:space="0" w:color="000000"/>
+              <w:right w:val="single" w:sz="2" w:space="0" w:color="000000"/>
+            </w:tcBorders>
+            <w:shd w:val="clear" w:color="auto" w:fill="EEEEEE"/>
+            <w:tcMar>
+              <w:top w:w="80" w:type="dxa"/>
+              <w:left w:w="80" w:type="dxa"/>
+              <w:bottom w:w="80" w:type="dxa"/>
+              <w:right w:w="80" w:type="dxa"/>
+            </w:tcMar>
+          </w:tcPr>
+          <w:p>
+            <w:hyperlink r:id="rId25" w:history="1">
+              <w:r>
+                <w:rPr>
+                  <w:rStyle w:val="Hyperlink"/>
+                </w:rPr>
+                <w:t>https://github.com/rsgc-harris-e/platform-man/blob/f4f3b288a6bea985a2ca30f784b97b5758ca6f45/platform%20man/GameScene.swift#L52</w:t>
+              </w:r>
+            </w:hyperlink>
+          </w:p>
+          <w:p/>
+        </w:tc>
+      </w:tr>
+    </w:tbl>
+    <w:p>
+      <w:pPr>
+        <w:pStyle w:val="Body"/>
+        <w:rPr>
+          <w:sz w:val="20"/>
+          <w:szCs w:val="20"/>
+        </w:rPr>
+      </w:pPr>
+    </w:p>
+    <w:p>
+      <w:pPr>
+        <w:pStyle w:val="Body"/>
+        <w:rPr>
+          <w:sz w:val="20"/>
+          <w:szCs w:val="20"/>
+        </w:rPr>
+      </w:pPr>
+    </w:p>
+    <w:p>
+      <w:pPr>
+        <w:pStyle w:val="Body"/>
+        <w:rPr>
+          <w:b/>
+          <w:bCs/>
+          <w:sz w:val="20"/>
+          <w:szCs w:val="20"/>
+        </w:rPr>
+      </w:pPr>
+      <w:r>
+        <w:rPr>
+          <w:b/>
+          <w:bCs/>
+          <w:sz w:val="20"/>
+          <w:szCs w:val="20"/>
+        </w:rPr>
+        <w:t>Overall rating on this standard</w:t>
+      </w:r>
+      <w:r>
+        <w:rPr>
+          <w:sz w:val="20"/>
+          <w:szCs w:val="20"/>
+        </w:rPr>
+        <w:t xml:space="preserve">: </w:t>
+      </w:r>
+      <w:r>
+        <w:rPr>
+          <w:rFonts w:ascii="Arial Unicode MS" w:hAnsi="Arial Unicode MS"/>
+          <w:sz w:val="20"/>
+          <w:szCs w:val="20"/>
+        </w:rPr>
+        <w:t>✩</w:t>
+      </w:r>
+      <w:r>
+        <w:rPr>
+          <w:sz w:val="20"/>
+          <w:szCs w:val="20"/>
+        </w:rPr>
+        <w:t xml:space="preserve"> </w:t>
+      </w:r>
+      <w:r>
+        <w:rPr>
+          <w:rFonts w:ascii="Arial Unicode MS" w:hAnsi="Arial Unicode MS"/>
+          <w:sz w:val="20"/>
+          <w:szCs w:val="20"/>
+        </w:rPr>
+        <w:t>✩</w:t>
+      </w:r>
+      <w:r>
+        <w:rPr>
+          <w:sz w:val="20"/>
+          <w:szCs w:val="20"/>
+        </w:rPr>
+        <w:t xml:space="preserve"> </w:t>
+      </w:r>
+      <w:r>
+        <w:rPr>
+          <w:rFonts w:ascii="Arial Unicode MS" w:hAnsi="Arial Unicode MS"/>
+          <w:sz w:val="20"/>
+          <w:szCs w:val="20"/>
+        </w:rPr>
+        <w:t>✩</w:t>
+      </w:r>
+      <w:r>
+        <w:rPr>
+          <w:sz w:val="20"/>
+          <w:szCs w:val="20"/>
+        </w:rPr>
+        <w:t xml:space="preserve"> </w:t>
+      </w:r>
+      <w:r>
+        <w:rPr>
+          <w:rFonts w:ascii="Arial Unicode MS" w:hAnsi="Arial Unicode MS"/>
+          <w:sz w:val="20"/>
+          <w:szCs w:val="20"/>
+        </w:rPr>
+        <w:t>✩</w:t>
+      </w:r>
+      <w:r>
+        <w:rPr>
+          <w:sz w:val="20"/>
+          <w:szCs w:val="20"/>
+        </w:rPr>
+        <w:t xml:space="preserve"> </w:t>
+      </w:r>
+      <w:r>
+        <w:rPr>
+          <w:rFonts w:ascii="Arial Unicode MS" w:hAnsi="Arial Unicode MS"/>
+          <w:sz w:val="20"/>
+          <w:szCs w:val="20"/>
+        </w:rPr>
+        <w:t>✩</w:t>
+      </w:r>
+    </w:p>
+    <w:p>
+      <w:pPr>
+        <w:pStyle w:val="Body"/>
+        <w:rPr>
+          <w:sz w:val="20"/>
+          <w:szCs w:val="20"/>
+        </w:rPr>
+      </w:pPr>
+    </w:p>
+    <w:p>
+      <w:pPr>
+        <w:pStyle w:val="Body"/>
+        <w:rPr>
+          <w:sz w:val="20"/>
+          <w:szCs w:val="20"/>
+        </w:rPr>
+      </w:pPr>
+    </w:p>
+    <w:p>
+      <w:pPr>
+        <w:pStyle w:val="Body"/>
+      </w:pPr>
+      <w:r>
+        <w:rPr>
+          <w:b/>
+          <w:bCs/>
+          <w:sz w:val="20"/>
+          <w:szCs w:val="20"/>
+        </w:rPr>
+        <w:t>A3.2</w:t>
+      </w:r>
+      <w:r>
+        <w:rPr>
+          <w:sz w:val="20"/>
+          <w:szCs w:val="20"/>
+        </w:rPr>
+        <w:t xml:space="preserve"> write subprograms (e.g., functions, procedures) that use parameter passing and appropriate variable scope (e.g., local, global), to perform tasks within programs.</w:t>
+      </w:r>
+      <w:r>
+        <w:t xml:space="preserve"> </w:t>
+      </w:r>
+    </w:p>
+    <w:p>
+      <w:pPr>
+        <w:pStyle w:val="Body"/>
+        <w:rPr>
+          <w:sz w:val="20"/>
+          <w:szCs w:val="20"/>
+        </w:rPr>
+      </w:pPr>
+    </w:p>
+    <w:tbl>
+      <w:tblPr>
+        <w:tblW w:w="12955" w:type="dxa"/>
+        <w:tblInd w:w="108" w:type="dxa"/>
+        <w:tblBorders>
+          <w:top w:val="single" w:sz="2" w:space="0" w:color="000000"/>
+          <w:left w:val="single" w:sz="2" w:space="0" w:color="000000"/>
+          <w:bottom w:val="single" w:sz="2" w:space="0" w:color="000000"/>
+          <w:right w:val="single" w:sz="2" w:space="0" w:color="000000"/>
+          <w:insideH w:val="single" w:sz="2" w:space="0" w:color="000000"/>
+          <w:insideV w:val="single" w:sz="2" w:space="0" w:color="000000"/>
+        </w:tblBorders>
+        <w:shd w:val="clear" w:color="auto" w:fill="BDC0BF"/>
+        <w:tblLayout w:type="fixed"/>
+        <w:tblLook w:val="04A0" w:firstRow="1" w:lastRow="0" w:firstColumn="1" w:lastColumn="0" w:noHBand="0" w:noVBand="1"/>
+      </w:tblPr>
+      <w:tblGrid>
+        <w:gridCol w:w="12955"/>
+      </w:tblGrid>
+      <w:tr>
+        <w:trPr>
+          <w:trHeight w:val="279"/>
+          <w:tblHeader/>
+        </w:trPr>
+        <w:tc>
+          <w:tcPr>
+            <w:tcW w:w="12955" w:type="dxa"/>
+            <w:tcBorders>
+              <w:top w:val="single" w:sz="2" w:space="0" w:color="000000"/>
+              <w:left w:val="single" w:sz="2" w:space="0" w:color="000000"/>
+              <w:bottom w:val="single" w:sz="4" w:space="0" w:color="000000"/>
+              <w:right w:val="single" w:sz="2" w:space="0" w:color="000000"/>
+            </w:tcBorders>
+            <w:shd w:val="clear" w:color="auto" w:fill="BDC0BF"/>
+            <w:tcMar>
+              <w:top w:w="80" w:type="dxa"/>
+              <w:left w:w="80" w:type="dxa"/>
+              <w:bottom w:w="80" w:type="dxa"/>
+              <w:right w:w="80" w:type="dxa"/>
+            </w:tcMar>
+          </w:tcPr>
+          <w:p>
+            <w:pPr>
+              <w:pStyle w:val="TableStyle1"/>
+            </w:pPr>
+            <w:r>
+              <w:lastRenderedPageBreak/>
+              <w:t>Evidence:</w:t>
+            </w:r>
+            <w:r>
+              <w:rPr>
+                <w:b w:val="0"/>
+                <w:bCs w:val="0"/>
+              </w:rPr>
+              <w:t xml:space="preserve"> provide link(s) where possible, optionally provide brief explanatory text, add rows as needed</w:t>
+            </w:r>
+          </w:p>
+        </w:tc>
+      </w:tr>
+      <w:tr>
+        <w:tblPrEx>
+          <w:shd w:val="clear" w:color="auto" w:fill="auto"/>
+        </w:tblPrEx>
+        <w:trPr>
+          <w:trHeight w:val="279"/>
+        </w:trPr>
+        <w:tc>
+          <w:tcPr>
+            <w:tcW w:w="12955" w:type="dxa"/>
+            <w:tcBorders>
+              <w:top w:val="single" w:sz="4" w:space="0" w:color="000000"/>
+              <w:left w:val="single" w:sz="2" w:space="0" w:color="000000"/>
+              <w:bottom w:val="single" w:sz="2" w:space="0" w:color="000000"/>
+              <w:right w:val="single" w:sz="2" w:space="0" w:color="000000"/>
+            </w:tcBorders>
+            <w:shd w:val="clear" w:color="auto" w:fill="auto"/>
+            <w:tcMar>
+              <w:top w:w="80" w:type="dxa"/>
+              <w:left w:w="80" w:type="dxa"/>
+              <w:bottom w:w="80" w:type="dxa"/>
+              <w:right w:w="80" w:type="dxa"/>
+            </w:tcMar>
+          </w:tcPr>
+          <w:p>
+            <w:hyperlink r:id="rId26" w:anchor="L62-L77" w:history="1">
               <w:r>
                 <w:rPr>
                   <w:rStyle w:val="Hyperlink"/>
@@ -3259,14 +3320,20 @@
             </w:tcMar>
           </w:tcPr>
           <w:p>
-            <w:hyperlink r:id="rId21" w:anchor="L54-L57" w:history="1">
+            <w:hyperlink r:id="rId27" w:history="1">
               <w:r>
                 <w:rPr>
                   <w:rStyle w:val="Hyperlink"/>
                 </w:rPr>
-                <w:t>https://github.com/rsgc-harris-e/platform-man/blob/cbbdcd397b953bf813d348d9387e7ece2163596c/platform%20man/GameScene.swift#L54-L57</w:t>
+                <w:t>https://github.com/rsgc-harris-e/platform-man/blob/f4f3b288a6bea985a2ca30f784b97b5758ca6f45/platform%20man/GameScene.swift#L94-L115</w:t>
               </w:r>
             </w:hyperlink>
+            <w:r>
+              <w:t xml:space="preserve"> </w:t>
+            </w:r>
+            <w:r>
+              <w:t xml:space="preserve"> </w:t>
+            </w:r>
           </w:p>
           <w:p/>
         </w:tc>
@@ -3831,10 +3898,16 @@
             </w:tcMar>
           </w:tcPr>
           <w:p>
-            <w:r>
-              <w:t>https://github.com/rsgc-harris-e/platform-man/blob/cbbdcd397b953bf813d348d9387e7ece2163596c/platform%20man/GameScene.swift#L13-L14</w:t>
-            </w:r>
+            <w:hyperlink r:id="rId28" w:history="1">
+              <w:r>
+                <w:rPr>
+                  <w:rStyle w:val="Hyperlink"/>
+                </w:rPr>
+                <w:t>https://github.com/rsgc-harris-e/platform-man/blob/cbbdcd397b953bf813d348d9387e7ece2163596c/platform%20man/GameScene.swift#L13-L14</w:t>
+              </w:r>
+            </w:hyperlink>
           </w:p>
+          <w:p/>
         </w:tc>
       </w:tr>
       <w:tr>
@@ -3862,10 +3935,17 @@
             </w:tcMar>
           </w:tcPr>
           <w:p>
-            <w:r>
-              <w:t>https://github.com/rsgc-harris-e/platform-man/blob/cbbdcd397b953bf813d348d9387e7ece2163596c/platform%20man/GameScene.swift#L64-L70</w:t>
-            </w:r>
+            <w:hyperlink r:id="rId29" w:history="1">
+              <w:r>
+                <w:rPr>
+                  <w:rStyle w:val="Hyperlink"/>
+                </w:rPr>
+                <w:t>https://github.com/rsgc-harris-e/platform-man/blob/f4f3b288a6bea985a2ca30f784b97b5758ca6f45/platform%20man/GameScene.swift#L103-L104</w:t>
+              </w:r>
+            </w:hyperlink>
           </w:p>
+          <w:p/>
+          <w:p/>
         </w:tc>
       </w:tr>
     </w:tbl>
@@ -4121,9 +4201,9 @@
                 <w:noProof/>
               </w:rPr>
               <w:drawing>
-                <wp:inline distT="0" distB="0" distL="0" distR="0" wp14:anchorId="4C05FEF0" wp14:editId="5773EF5B">
-                  <wp:extent cx="3144010" cy="2348411"/>
-                  <wp:effectExtent l="0" t="0" r="5715" b="0"/>
+                <wp:inline distT="0" distB="0" distL="0" distR="0" wp14:anchorId="4C05FEF0" wp14:editId="005D5C74">
+                  <wp:extent cx="4142303" cy="3094083"/>
+                  <wp:effectExtent l="0" t="0" r="0" b="5080"/>
                   <wp:docPr id="1" name="Picture 1" descr="../../../../Desktop/Screen%20Shot%202017-04-24%20at%204.48.46%2"/>
                   <wp:cNvGraphicFramePr>
                     <a:graphicFrameLocks xmlns:a="http://schemas.openxmlformats.org/drawingml/2006/main" noChangeAspect="1"/>
@@ -4138,7 +4218,7 @@
                           </pic:cNvPicPr>
                         </pic:nvPicPr>
                         <pic:blipFill>
-                          <a:blip r:embed="rId22">
+                          <a:blip r:embed="rId30">
                             <a:extLst>
                               <a:ext uri="{28A0092B-C50C-407E-A947-70E740481C1C}">
                                 <a14:useLocalDpi xmlns:a14="http://schemas.microsoft.com/office/drawing/2010/main" val="0"/>
@@ -4153,7 +4233,7 @@
                         <pic:spPr bwMode="auto">
                           <a:xfrm>
                             <a:off x="0" y="0"/>
-                            <a:ext cx="3150876" cy="2353539"/>
+                            <a:ext cx="4162114" cy="3108881"/>
                           </a:xfrm>
                           <a:prstGeom prst="rect">
                             <a:avLst/>
@@ -4183,7 +4263,7 @@
           <w:shd w:val="clear" w:color="auto" w:fill="auto"/>
         </w:tblPrEx>
         <w:trPr>
-          <w:trHeight w:val="279"/>
+          <w:trHeight w:val="292"/>
         </w:trPr>
         <w:tc>
           <w:tcPr>
@@ -4202,7 +4282,65 @@
               <w:right w:w="80" w:type="dxa"/>
             </w:tcMar>
           </w:tcPr>
-          <w:p/>
+          <w:p>
+            <w:r>
+              <w:rPr>
+                <w:noProof/>
+              </w:rPr>
+              <w:lastRenderedPageBreak/>
+              <w:drawing>
+                <wp:inline distT="0" distB="0" distL="0" distR="0" wp14:anchorId="108ED9BD" wp14:editId="684B5112">
+                  <wp:extent cx="4563346" cy="2293983"/>
+                  <wp:effectExtent l="0" t="0" r="8890" b="0"/>
+                  <wp:docPr id="2" name="Picture 2" descr="../../../../Desktop/Screen%20Shot%202017-05-07%20at%2010.34.27%2"/>
+                  <wp:cNvGraphicFramePr>
+                    <a:graphicFrameLocks xmlns:a="http://schemas.openxmlformats.org/drawingml/2006/main" noChangeAspect="1"/>
+                  </wp:cNvGraphicFramePr>
+                  <a:graphic xmlns:a="http://schemas.openxmlformats.org/drawingml/2006/main">
+                    <a:graphicData uri="http://schemas.openxmlformats.org/drawingml/2006/picture">
+                      <pic:pic xmlns:pic="http://schemas.openxmlformats.org/drawingml/2006/picture">
+                        <pic:nvPicPr>
+                          <pic:cNvPr id="0" name="Picture 1" descr="../../../../Desktop/Screen%20Shot%202017-05-07%20at%2010.34.27%2"/>
+                          <pic:cNvPicPr>
+                            <a:picLocks noChangeAspect="1" noChangeArrowheads="1"/>
+                          </pic:cNvPicPr>
+                        </pic:nvPicPr>
+                        <pic:blipFill>
+                          <a:blip r:embed="rId31" cstate="print">
+                            <a:extLst>
+                              <a:ext uri="{28A0092B-C50C-407E-A947-70E740481C1C}">
+                                <a14:useLocalDpi xmlns:a14="http://schemas.microsoft.com/office/drawing/2010/main" val="0"/>
+                              </a:ext>
+                            </a:extLst>
+                          </a:blip>
+                          <a:srcRect/>
+                          <a:stretch>
+                            <a:fillRect/>
+                          </a:stretch>
+                        </pic:blipFill>
+                        <pic:spPr bwMode="auto">
+                          <a:xfrm>
+                            <a:off x="0" y="0"/>
+                            <a:ext cx="4573927" cy="2299302"/>
+                          </a:xfrm>
+                          <a:prstGeom prst="rect">
+                            <a:avLst/>
+                          </a:prstGeom>
+                          <a:noFill/>
+                          <a:ln>
+                            <a:noFill/>
+                          </a:ln>
+                        </pic:spPr>
+                      </pic:pic>
+                    </a:graphicData>
+                  </a:graphic>
+                </wp:inline>
+              </w:drawing>
+            </w:r>
+            <w:r>
+              <w:t>Koala is not being declared as a physics body properly therefore there is an error.  It should be declared as koala.physicsbody not koala. The type of skspritenode must be converted into skphysicsbody to declare it as a physics body.</w:t>
+            </w:r>
+          </w:p>
         </w:tc>
       </w:tr>
     </w:tbl>
@@ -4712,7 +4850,7 @@
           <w:shd w:val="clear" w:color="auto" w:fill="auto"/>
         </w:tblPrEx>
         <w:trPr>
-          <w:trHeight w:val="279"/>
+          <w:trHeight w:val="5025"/>
         </w:trPr>
         <w:tc>
           <w:tcPr>
@@ -4731,7 +4869,67 @@
               <w:right w:w="80" w:type="dxa"/>
             </w:tcMar>
           </w:tcPr>
-          <w:p/>
+          <w:p>
+            <w:r>
+              <w:rPr>
+                <w:noProof/>
+              </w:rPr>
+              <w:drawing>
+                <wp:inline distT="0" distB="0" distL="0" distR="0" wp14:anchorId="749412B7" wp14:editId="2EDE74A8">
+                  <wp:extent cx="4997497" cy="2713083"/>
+                  <wp:effectExtent l="0" t="0" r="6350" b="5080"/>
+                  <wp:docPr id="3" name="Picture 3" descr="../../../../Desktop/Screen%20Shot%202017-05-07%20at%2011.13.14%2"/>
+                  <wp:cNvGraphicFramePr>
+                    <a:graphicFrameLocks xmlns:a="http://schemas.openxmlformats.org/drawingml/2006/main" noChangeAspect="1"/>
+                  </wp:cNvGraphicFramePr>
+                  <a:graphic xmlns:a="http://schemas.openxmlformats.org/drawingml/2006/main">
+                    <a:graphicData uri="http://schemas.openxmlformats.org/drawingml/2006/picture">
+                      <pic:pic xmlns:pic="http://schemas.openxmlformats.org/drawingml/2006/picture">
+                        <pic:nvPicPr>
+                          <pic:cNvPr id="0" name="Picture 2" descr="../../../../Desktop/Screen%20Shot%202017-05-07%20at%2011.13.14%2"/>
+                          <pic:cNvPicPr>
+                            <a:picLocks noChangeAspect="1" noChangeArrowheads="1"/>
+                          </pic:cNvPicPr>
+                        </pic:nvPicPr>
+                        <pic:blipFill>
+                          <a:blip r:embed="rId32">
+                            <a:extLst>
+                              <a:ext uri="{28A0092B-C50C-407E-A947-70E740481C1C}">
+                                <a14:useLocalDpi xmlns:a14="http://schemas.microsoft.com/office/drawing/2010/main" val="0"/>
+                              </a:ext>
+                            </a:extLst>
+                          </a:blip>
+                          <a:srcRect/>
+                          <a:stretch>
+                            <a:fillRect/>
+                          </a:stretch>
+                        </pic:blipFill>
+                        <pic:spPr bwMode="auto">
+                          <a:xfrm>
+                            <a:off x="0" y="0"/>
+                            <a:ext cx="5007624" cy="2718581"/>
+                          </a:xfrm>
+                          <a:prstGeom prst="rect">
+                            <a:avLst/>
+                          </a:prstGeom>
+                          <a:noFill/>
+                          <a:ln>
+                            <a:noFill/>
+                          </a:ln>
+                        </pic:spPr>
+                      </pic:pic>
+                    </a:graphicData>
+                  </a:graphic>
+                </wp:inline>
+              </w:drawing>
+            </w:r>
+            <w:r>
+              <w:t xml:space="preserve">This code is executed only if the </w:t>
+            </w:r>
+            <w:r>
+              <w:t>koala intersects with the crocodile which is highlighted in the first line that is selected.  If they intersect gameActive is set to false and whatever conditions that are under the game not being active are now put into place.  Game over text is also previewed on the screen .</w:t>
+            </w:r>
+          </w:p>
         </w:tc>
       </w:tr>
       <w:tr>
@@ -4739,7 +4937,7 @@
           <w:shd w:val="clear" w:color="auto" w:fill="auto"/>
         </w:tblPrEx>
         <w:trPr>
-          <w:trHeight w:val="279"/>
+          <w:trHeight w:val="291"/>
         </w:trPr>
         <w:tc>
           <w:tcPr>
@@ -4758,7 +4956,65 @@
               <w:right w:w="80" w:type="dxa"/>
             </w:tcMar>
           </w:tcPr>
-          <w:p/>
+          <w:p>
+            <w:r>
+              <w:rPr>
+                <w:noProof/>
+              </w:rPr>
+              <w:lastRenderedPageBreak/>
+              <w:drawing>
+                <wp:inline distT="0" distB="0" distL="0" distR="0" wp14:anchorId="1BA53EFC" wp14:editId="13DD022C">
+                  <wp:extent cx="6332492" cy="3412089"/>
+                  <wp:effectExtent l="0" t="0" r="0" b="0"/>
+                  <wp:docPr id="5" name="Picture 5" descr="../../../../Desktop/Screen%20Shot%202017-05-07%20at%2011.18.03%2"/>
+                  <wp:cNvGraphicFramePr>
+                    <a:graphicFrameLocks xmlns:a="http://schemas.openxmlformats.org/drawingml/2006/main" noChangeAspect="1"/>
+                  </wp:cNvGraphicFramePr>
+                  <a:graphic xmlns:a="http://schemas.openxmlformats.org/drawingml/2006/main">
+                    <a:graphicData uri="http://schemas.openxmlformats.org/drawingml/2006/picture">
+                      <pic:pic xmlns:pic="http://schemas.openxmlformats.org/drawingml/2006/picture">
+                        <pic:nvPicPr>
+                          <pic:cNvPr id="0" name="Picture 4" descr="../../../../Desktop/Screen%20Shot%202017-05-07%20at%2011.18.03%2"/>
+                          <pic:cNvPicPr>
+                            <a:picLocks noChangeAspect="1" noChangeArrowheads="1"/>
+                          </pic:cNvPicPr>
+                        </pic:nvPicPr>
+                        <pic:blipFill>
+                          <a:blip r:embed="rId33">
+                            <a:extLst>
+                              <a:ext uri="{28A0092B-C50C-407E-A947-70E740481C1C}">
+                                <a14:useLocalDpi xmlns:a14="http://schemas.microsoft.com/office/drawing/2010/main" val="0"/>
+                              </a:ext>
+                            </a:extLst>
+                          </a:blip>
+                          <a:srcRect/>
+                          <a:stretch>
+                            <a:fillRect/>
+                          </a:stretch>
+                        </pic:blipFill>
+                        <pic:spPr bwMode="auto">
+                          <a:xfrm>
+                            <a:off x="0" y="0"/>
+                            <a:ext cx="6336815" cy="3414418"/>
+                          </a:xfrm>
+                          <a:prstGeom prst="rect">
+                            <a:avLst/>
+                          </a:prstGeom>
+                          <a:noFill/>
+                          <a:ln>
+                            <a:noFill/>
+                          </a:ln>
+                        </pic:spPr>
+                      </pic:pic>
+                    </a:graphicData>
+                  </a:graphic>
+                </wp:inline>
+              </w:drawing>
+            </w:r>
+            <w:r>
+              <w:t>If the screen is tapped then the koala should jump(force should be applied onto the koala).</w:t>
+            </w:r>
+          </w:p>
         </w:tc>
       </w:tr>
     </w:tbl>
@@ -4923,6 +5179,7 @@
         </w:rPr>
       </w:pPr>
       <w:r>
+        <w:lastRenderedPageBreak/>
         <w:t>B1. Problem-solving Strategies</w:t>
       </w:r>
       <w:r>
@@ -5291,7 +5548,6 @@
               <w:pStyle w:val="TableStyle1"/>
             </w:pPr>
             <w:r>
-              <w:lastRenderedPageBreak/>
               <w:t>Evidence:</w:t>
             </w:r>
             <w:r>
@@ -5518,8 +5774,8 @@
       </w:pPr>
     </w:p>
     <w:sectPr>
-      <w:headerReference w:type="default" r:id="rId23"/>
-      <w:footerReference w:type="default" r:id="rId24"/>
+      <w:headerReference w:type="default" r:id="rId34"/>
+      <w:footerReference w:type="default" r:id="rId35"/>
       <w:pgSz w:w="15840" w:h="12240" w:orient="landscape"/>
       <w:pgMar w:top="1440" w:right="1440" w:bottom="1440" w:left="1440" w:header="720" w:footer="864" w:gutter="0"/>
       <w:cols w:space="720"/>
@@ -5581,7 +5837,7 @@
       <w:rPr>
         <w:noProof/>
       </w:rPr>
-      <w:t>2</w:t>
+      <w:t>5</w:t>
     </w:r>
     <w:r>
       <w:fldChar w:fldCharType="end"/>
@@ -5594,7 +5850,7 @@
         <w:rPr>
           <w:noProof/>
         </w:rPr>
-        <w:t>11</w:t>
+        <w:t>13</w:t>
       </w:r>
     </w:fldSimple>
   </w:p>

</xml_diff>